<commit_message>
added a link document
</commit_message>
<xml_diff>
--- a/Telco_customer_churn_analysis.docx
+++ b/Telco_customer_churn_analysis.docx
@@ -207,6 +207,46 @@
           <w:szCs w:val="24"/>
         </w:rPr>
         <w:t xml:space="preserve"> churn using the provided features.</w:t>
+      </w:r>
+    </w:p>
+    <w:p>
+      <w:pPr>
+        <w:pStyle w:val="NoSpacing"/>
+        <w:jc w:val="both"/>
+        <w:rPr>
+          <w:rFonts w:asciiTheme="majorBidi" w:hAnsiTheme="majorBidi" w:cstheme="majorBidi"/>
+          <w:sz w:val="24"/>
+          <w:szCs w:val="24"/>
+        </w:rPr>
+      </w:pPr>
+    </w:p>
+    <w:p>
+      <w:pPr>
+        <w:pStyle w:val="NoSpacing"/>
+        <w:jc w:val="both"/>
+        <w:rPr>
+          <w:rFonts w:asciiTheme="majorBidi" w:hAnsiTheme="majorBidi" w:cstheme="majorBidi"/>
+          <w:sz w:val="24"/>
+          <w:szCs w:val="24"/>
+        </w:rPr>
+      </w:pPr>
+      <w:r>
+        <w:rPr>
+          <w:rFonts w:asciiTheme="majorBidi" w:hAnsiTheme="majorBidi" w:cstheme="majorBidi"/>
+          <w:b/>
+          <w:bCs/>
+          <w:sz w:val="24"/>
+          <w:szCs w:val="24"/>
+        </w:rPr>
+        <w:t xml:space="preserve">OBJECTIVE: </w:t>
+      </w:r>
+      <w:r>
+        <w:rPr>
+          <w:rFonts w:asciiTheme="majorBidi" w:hAnsiTheme="majorBidi" w:cstheme="majorBidi"/>
+          <w:sz w:val="24"/>
+          <w:szCs w:val="24"/>
+        </w:rPr>
+        <w:t>Investigate and identify the underlying factors contributing to customer churn within the Telecommunication company by conducting a comprehensive analysis of the provided features.</w:t>
       </w:r>
     </w:p>
     <w:p>
@@ -278,17 +318,7 @@
           <w:sz w:val="24"/>
           <w:szCs w:val="24"/>
         </w:rPr>
-        <w:t>Churn</w:t>
-      </w:r>
-      <w:r>
-        <w:rPr>
-          <w:rFonts w:asciiTheme="majorBidi" w:hAnsiTheme="majorBidi" w:cstheme="majorBidi"/>
-          <w:b/>
-          <w:bCs/>
-          <w:sz w:val="24"/>
-          <w:szCs w:val="24"/>
-        </w:rPr>
-        <w:t>:</w:t>
+        <w:t>Churn:</w:t>
       </w:r>
       <w:r>
         <w:rPr>
@@ -909,6 +939,7 @@
         <w:t xml:space="preserve">import </w:t>
       </w:r>
       <w:proofErr w:type="spellStart"/>
+      <w:proofErr w:type="gramStart"/>
       <w:r>
         <w:rPr>
           <w:rFonts w:asciiTheme="majorBidi" w:hAnsiTheme="majorBidi" w:cstheme="majorBidi"/>
@@ -918,6 +949,7 @@
         <w:t>matplotlib.pyplot</w:t>
       </w:r>
       <w:proofErr w:type="spellEnd"/>
+      <w:proofErr w:type="gramEnd"/>
       <w:r>
         <w:rPr>
           <w:rFonts w:asciiTheme="majorBidi" w:hAnsiTheme="majorBidi" w:cstheme="majorBidi"/>
@@ -1063,13 +1095,23 @@
         <w:t xml:space="preserve">df = </w:t>
       </w:r>
       <w:proofErr w:type="spellStart"/>
-      <w:r>
-        <w:rPr>
-          <w:rFonts w:asciiTheme="majorBidi" w:hAnsiTheme="majorBidi" w:cstheme="majorBidi"/>
-          <w:sz w:val="24"/>
-          <w:szCs w:val="24"/>
-        </w:rPr>
-        <w:t>pd.read_csv</w:t>
+      <w:proofErr w:type="gramStart"/>
+      <w:r>
+        <w:rPr>
+          <w:rFonts w:asciiTheme="majorBidi" w:hAnsiTheme="majorBidi" w:cstheme="majorBidi"/>
+          <w:sz w:val="24"/>
+          <w:szCs w:val="24"/>
+        </w:rPr>
+        <w:t>pd.read</w:t>
+      </w:r>
+      <w:proofErr w:type="gramEnd"/>
+      <w:r>
+        <w:rPr>
+          <w:rFonts w:asciiTheme="majorBidi" w:hAnsiTheme="majorBidi" w:cstheme="majorBidi"/>
+          <w:sz w:val="24"/>
+          <w:szCs w:val="24"/>
+        </w:rPr>
+        <w:t>_csv</w:t>
       </w:r>
       <w:proofErr w:type="spellEnd"/>
       <w:r>
@@ -1265,6 +1307,7 @@
         </w:rPr>
       </w:pPr>
       <w:proofErr w:type="spellStart"/>
+      <w:proofErr w:type="gramStart"/>
       <w:r>
         <w:rPr>
           <w:rFonts w:asciiTheme="majorBidi" w:hAnsiTheme="majorBidi" w:cstheme="majorBidi"/>
@@ -1274,6 +1317,7 @@
         <w:t>df.shape</w:t>
       </w:r>
       <w:proofErr w:type="spellEnd"/>
+      <w:proofErr w:type="gramEnd"/>
     </w:p>
     <w:p>
       <w:pPr>
@@ -1362,13 +1406,23 @@
           <w:szCs w:val="24"/>
         </w:rPr>
       </w:pPr>
-      <w:r>
-        <w:rPr>
-          <w:rFonts w:asciiTheme="majorBidi" w:hAnsiTheme="majorBidi" w:cstheme="majorBidi"/>
-          <w:sz w:val="24"/>
-          <w:szCs w:val="24"/>
-        </w:rPr>
-        <w:t>df.info()</w:t>
+      <w:proofErr w:type="gramStart"/>
+      <w:r>
+        <w:rPr>
+          <w:rFonts w:asciiTheme="majorBidi" w:hAnsiTheme="majorBidi" w:cstheme="majorBidi"/>
+          <w:sz w:val="24"/>
+          <w:szCs w:val="24"/>
+        </w:rPr>
+        <w:t>df.info(</w:t>
+      </w:r>
+      <w:proofErr w:type="gramEnd"/>
+      <w:r>
+        <w:rPr>
+          <w:rFonts w:asciiTheme="majorBidi" w:hAnsiTheme="majorBidi" w:cstheme="majorBidi"/>
+          <w:sz w:val="24"/>
+          <w:szCs w:val="24"/>
+        </w:rPr>
+        <w:t>)</w:t>
       </w:r>
     </w:p>
     <w:p>
@@ -1441,6 +1495,7 @@
         </w:rPr>
       </w:pPr>
       <w:proofErr w:type="spellStart"/>
+      <w:proofErr w:type="gramStart"/>
       <w:r>
         <w:rPr>
           <w:rFonts w:asciiTheme="majorBidi" w:hAnsiTheme="majorBidi" w:cstheme="majorBidi"/>
@@ -1450,6 +1505,7 @@
         <w:t>df.head</w:t>
       </w:r>
       <w:proofErr w:type="spellEnd"/>
+      <w:proofErr w:type="gramEnd"/>
       <w:r>
         <w:rPr>
           <w:rFonts w:asciiTheme="majorBidi" w:hAnsiTheme="majorBidi" w:cstheme="majorBidi"/>
@@ -1537,6 +1593,7 @@
         </w:rPr>
       </w:pPr>
       <w:proofErr w:type="spellStart"/>
+      <w:proofErr w:type="gramStart"/>
       <w:r>
         <w:rPr>
           <w:rFonts w:asciiTheme="majorBidi" w:hAnsiTheme="majorBidi" w:cstheme="majorBidi"/>
@@ -1546,6 +1603,7 @@
         <w:t>df.describe</w:t>
       </w:r>
       <w:proofErr w:type="spellEnd"/>
+      <w:proofErr w:type="gramEnd"/>
       <w:r>
         <w:rPr>
           <w:rFonts w:asciiTheme="majorBidi" w:hAnsiTheme="majorBidi" w:cstheme="majorBidi"/>
@@ -1587,7 +1645,6 @@
           <w:sz w:val="24"/>
           <w:szCs w:val="24"/>
         </w:rPr>
-        <w:lastRenderedPageBreak/>
         <w:t>R</w:t>
       </w:r>
       <w:r>
@@ -1633,16 +1690,34 @@
           <w:sz w:val="24"/>
           <w:szCs w:val="24"/>
         </w:rPr>
-        <w:t>df.sample</w:t>
-      </w:r>
-      <w:proofErr w:type="spellEnd"/>
-      <w:r>
-        <w:rPr>
-          <w:rFonts w:asciiTheme="majorBidi" w:hAnsiTheme="majorBidi" w:cstheme="majorBidi"/>
-          <w:sz w:val="24"/>
-          <w:szCs w:val="24"/>
-        </w:rPr>
-        <w:t>()</w:t>
+        <w:t>df.</w:t>
+      </w:r>
+      <w:proofErr w:type="gramStart"/>
+      <w:r>
+        <w:rPr>
+          <w:rFonts w:asciiTheme="majorBidi" w:hAnsiTheme="majorBidi" w:cstheme="majorBidi"/>
+          <w:sz w:val="24"/>
+          <w:szCs w:val="24"/>
+        </w:rPr>
+        <w:t>sample</w:t>
+      </w:r>
+      <w:proofErr w:type="spellEnd"/>
+      <w:r>
+        <w:rPr>
+          <w:rFonts w:asciiTheme="majorBidi" w:hAnsiTheme="majorBidi" w:cstheme="majorBidi"/>
+          <w:sz w:val="24"/>
+          <w:szCs w:val="24"/>
+        </w:rPr>
+        <w:t>(</w:t>
+      </w:r>
+      <w:proofErr w:type="gramEnd"/>
+      <w:r>
+        <w:rPr>
+          <w:rFonts w:asciiTheme="majorBidi" w:hAnsiTheme="majorBidi" w:cstheme="majorBidi"/>
+          <w:sz w:val="24"/>
+          <w:szCs w:val="24"/>
+        </w:rPr>
+        <w:t>)</w:t>
       </w:r>
     </w:p>
     <w:p>
@@ -1715,6 +1790,7 @@
         </w:rPr>
       </w:pPr>
       <w:proofErr w:type="spellStart"/>
+      <w:proofErr w:type="gramStart"/>
       <w:r>
         <w:rPr>
           <w:rFonts w:asciiTheme="majorBidi" w:hAnsiTheme="majorBidi" w:cstheme="majorBidi"/>
@@ -1724,6 +1800,7 @@
         <w:t>df.dtypes</w:t>
       </w:r>
       <w:proofErr w:type="spellEnd"/>
+      <w:proofErr w:type="gramEnd"/>
     </w:p>
     <w:p>
       <w:pPr>
@@ -1795,6 +1872,7 @@
         </w:rPr>
       </w:pPr>
       <w:proofErr w:type="spellStart"/>
+      <w:proofErr w:type="gramStart"/>
       <w:r>
         <w:rPr>
           <w:rFonts w:asciiTheme="majorBidi" w:hAnsiTheme="majorBidi" w:cstheme="majorBidi"/>
@@ -1804,6 +1882,7 @@
         <w:t>df.columns</w:t>
       </w:r>
       <w:proofErr w:type="spellEnd"/>
+      <w:proofErr w:type="gramEnd"/>
     </w:p>
     <w:p>
       <w:pPr>
@@ -1935,7 +2014,16 @@
           <w:sz w:val="24"/>
           <w:szCs w:val="24"/>
         </w:rPr>
-        <w:t>”]</w:t>
+        <w:t>”</w:t>
+      </w:r>
+      <w:proofErr w:type="gramStart"/>
+      <w:r>
+        <w:rPr>
+          <w:rFonts w:asciiTheme="majorBidi" w:hAnsiTheme="majorBidi" w:cstheme="majorBidi"/>
+          <w:sz w:val="24"/>
+          <w:szCs w:val="24"/>
+        </w:rPr>
+        <w:t>]</w:t>
       </w:r>
       <w:r>
         <w:rPr>
@@ -1951,7 +2039,16 @@
           <w:sz w:val="24"/>
           <w:szCs w:val="24"/>
         </w:rPr>
-        <w:t>unique()</w:t>
+        <w:t>unique</w:t>
+      </w:r>
+      <w:proofErr w:type="gramEnd"/>
+      <w:r>
+        <w:rPr>
+          <w:rFonts w:asciiTheme="majorBidi" w:hAnsiTheme="majorBidi" w:cstheme="majorBidi"/>
+          <w:sz w:val="24"/>
+          <w:szCs w:val="24"/>
+        </w:rPr>
+        <w:t>()</w:t>
       </w:r>
     </w:p>
     <w:p>
@@ -1990,15 +2087,33 @@
           <w:sz w:val="24"/>
           <w:szCs w:val="24"/>
         </w:rPr>
-        <w:t>ender”]</w:t>
-      </w:r>
-      <w:r>
-        <w:rPr>
-          <w:rFonts w:asciiTheme="majorBidi" w:hAnsiTheme="majorBidi" w:cstheme="majorBidi"/>
-          <w:sz w:val="24"/>
-          <w:szCs w:val="24"/>
-        </w:rPr>
-        <w:t>.unique()</w:t>
+        <w:t>ender”</w:t>
+      </w:r>
+      <w:proofErr w:type="gramStart"/>
+      <w:r>
+        <w:rPr>
+          <w:rFonts w:asciiTheme="majorBidi" w:hAnsiTheme="majorBidi" w:cstheme="majorBidi"/>
+          <w:sz w:val="24"/>
+          <w:szCs w:val="24"/>
+        </w:rPr>
+        <w:t>]</w:t>
+      </w:r>
+      <w:r>
+        <w:rPr>
+          <w:rFonts w:asciiTheme="majorBidi" w:hAnsiTheme="majorBidi" w:cstheme="majorBidi"/>
+          <w:sz w:val="24"/>
+          <w:szCs w:val="24"/>
+        </w:rPr>
+        <w:t>.unique</w:t>
+      </w:r>
+      <w:proofErr w:type="gramEnd"/>
+      <w:r>
+        <w:rPr>
+          <w:rFonts w:asciiTheme="majorBidi" w:hAnsiTheme="majorBidi" w:cstheme="majorBidi"/>
+          <w:sz w:val="24"/>
+          <w:szCs w:val="24"/>
+        </w:rPr>
+        <w:t>()</w:t>
       </w:r>
     </w:p>
     <w:p>
@@ -2039,7 +2154,25 @@
           <w:sz w:val="24"/>
           <w:szCs w:val="24"/>
         </w:rPr>
-        <w:t>"].unique()</w:t>
+        <w:t>"</w:t>
+      </w:r>
+      <w:proofErr w:type="gramStart"/>
+      <w:r>
+        <w:rPr>
+          <w:rFonts w:asciiTheme="majorBidi" w:hAnsiTheme="majorBidi" w:cstheme="majorBidi"/>
+          <w:sz w:val="24"/>
+          <w:szCs w:val="24"/>
+        </w:rPr>
+        <w:t>].unique</w:t>
+      </w:r>
+      <w:proofErr w:type="gramEnd"/>
+      <w:r>
+        <w:rPr>
+          <w:rFonts w:asciiTheme="majorBidi" w:hAnsiTheme="majorBidi" w:cstheme="majorBidi"/>
+          <w:sz w:val="24"/>
+          <w:szCs w:val="24"/>
+        </w:rPr>
+        <w:t>()</w:t>
       </w:r>
     </w:p>
     <w:p>
@@ -2080,6 +2213,7 @@
         </w:rPr>
         <w:t>”</w:t>
       </w:r>
+      <w:proofErr w:type="gramStart"/>
       <w:r>
         <w:rPr>
           <w:rFonts w:asciiTheme="majorBidi" w:hAnsiTheme="majorBidi" w:cstheme="majorBidi"/>
@@ -2104,6 +2238,7 @@
         </w:rPr>
         <w:t>unique</w:t>
       </w:r>
+      <w:proofErr w:type="gramEnd"/>
       <w:r>
         <w:rPr>
           <w:rFonts w:asciiTheme="majorBidi" w:hAnsiTheme="majorBidi" w:cstheme="majorBidi"/>
@@ -2149,7 +2284,25 @@
           <w:sz w:val="24"/>
           <w:szCs w:val="24"/>
         </w:rPr>
-        <w:t>”].unique()</w:t>
+        <w:t>”</w:t>
+      </w:r>
+      <w:proofErr w:type="gramStart"/>
+      <w:r>
+        <w:rPr>
+          <w:rFonts w:asciiTheme="majorBidi" w:hAnsiTheme="majorBidi" w:cstheme="majorBidi"/>
+          <w:sz w:val="24"/>
+          <w:szCs w:val="24"/>
+        </w:rPr>
+        <w:t>].unique</w:t>
+      </w:r>
+      <w:proofErr w:type="gramEnd"/>
+      <w:r>
+        <w:rPr>
+          <w:rFonts w:asciiTheme="majorBidi" w:hAnsiTheme="majorBidi" w:cstheme="majorBidi"/>
+          <w:sz w:val="24"/>
+          <w:szCs w:val="24"/>
+        </w:rPr>
+        <w:t>()</w:t>
       </w:r>
     </w:p>
     <w:p>
@@ -2188,7 +2341,25 @@
           <w:sz w:val="24"/>
           <w:szCs w:val="24"/>
         </w:rPr>
-        <w:t>"].unique()</w:t>
+        <w:t>"</w:t>
+      </w:r>
+      <w:proofErr w:type="gramStart"/>
+      <w:r>
+        <w:rPr>
+          <w:rFonts w:asciiTheme="majorBidi" w:hAnsiTheme="majorBidi" w:cstheme="majorBidi"/>
+          <w:sz w:val="24"/>
+          <w:szCs w:val="24"/>
+        </w:rPr>
+        <w:t>].unique</w:t>
+      </w:r>
+      <w:proofErr w:type="gramEnd"/>
+      <w:r>
+        <w:rPr>
+          <w:rFonts w:asciiTheme="majorBidi" w:hAnsiTheme="majorBidi" w:cstheme="majorBidi"/>
+          <w:sz w:val="24"/>
+          <w:szCs w:val="24"/>
+        </w:rPr>
+        <w:t>()</w:t>
       </w:r>
     </w:p>
     <w:p>
@@ -2229,7 +2400,25 @@
           <w:sz w:val="24"/>
           <w:szCs w:val="24"/>
         </w:rPr>
-        <w:t>”] .unique()</w:t>
+        <w:t>”</w:t>
+      </w:r>
+      <w:proofErr w:type="gramStart"/>
+      <w:r>
+        <w:rPr>
+          <w:rFonts w:asciiTheme="majorBidi" w:hAnsiTheme="majorBidi" w:cstheme="majorBidi"/>
+          <w:sz w:val="24"/>
+          <w:szCs w:val="24"/>
+        </w:rPr>
+        <w:t>] .unique</w:t>
+      </w:r>
+      <w:proofErr w:type="gramEnd"/>
+      <w:r>
+        <w:rPr>
+          <w:rFonts w:asciiTheme="majorBidi" w:hAnsiTheme="majorBidi" w:cstheme="majorBidi"/>
+          <w:sz w:val="24"/>
+          <w:szCs w:val="24"/>
+        </w:rPr>
+        <w:t>()</w:t>
       </w:r>
     </w:p>
     <w:p>
@@ -2270,7 +2459,25 @@
           <w:sz w:val="24"/>
           <w:szCs w:val="24"/>
         </w:rPr>
-        <w:t>”] .unique()</w:t>
+        <w:t>”</w:t>
+      </w:r>
+      <w:proofErr w:type="gramStart"/>
+      <w:r>
+        <w:rPr>
+          <w:rFonts w:asciiTheme="majorBidi" w:hAnsiTheme="majorBidi" w:cstheme="majorBidi"/>
+          <w:sz w:val="24"/>
+          <w:szCs w:val="24"/>
+        </w:rPr>
+        <w:t>] .unique</w:t>
+      </w:r>
+      <w:proofErr w:type="gramEnd"/>
+      <w:r>
+        <w:rPr>
+          <w:rFonts w:asciiTheme="majorBidi" w:hAnsiTheme="majorBidi" w:cstheme="majorBidi"/>
+          <w:sz w:val="24"/>
+          <w:szCs w:val="24"/>
+        </w:rPr>
+        <w:t>()</w:t>
       </w:r>
     </w:p>
     <w:p>
@@ -2311,7 +2518,25 @@
           <w:sz w:val="24"/>
           <w:szCs w:val="24"/>
         </w:rPr>
-        <w:t>”] .unique()</w:t>
+        <w:t>”</w:t>
+      </w:r>
+      <w:proofErr w:type="gramStart"/>
+      <w:r>
+        <w:rPr>
+          <w:rFonts w:asciiTheme="majorBidi" w:hAnsiTheme="majorBidi" w:cstheme="majorBidi"/>
+          <w:sz w:val="24"/>
+          <w:szCs w:val="24"/>
+        </w:rPr>
+        <w:t>] .unique</w:t>
+      </w:r>
+      <w:proofErr w:type="gramEnd"/>
+      <w:r>
+        <w:rPr>
+          <w:rFonts w:asciiTheme="majorBidi" w:hAnsiTheme="majorBidi" w:cstheme="majorBidi"/>
+          <w:sz w:val="24"/>
+          <w:szCs w:val="24"/>
+        </w:rPr>
+        <w:t>()</w:t>
       </w:r>
     </w:p>
     <w:p>
@@ -2352,7 +2577,25 @@
           <w:sz w:val="24"/>
           <w:szCs w:val="24"/>
         </w:rPr>
-        <w:t>”] .unique()</w:t>
+        <w:t>”</w:t>
+      </w:r>
+      <w:proofErr w:type="gramStart"/>
+      <w:r>
+        <w:rPr>
+          <w:rFonts w:asciiTheme="majorBidi" w:hAnsiTheme="majorBidi" w:cstheme="majorBidi"/>
+          <w:sz w:val="24"/>
+          <w:szCs w:val="24"/>
+        </w:rPr>
+        <w:t>] .unique</w:t>
+      </w:r>
+      <w:proofErr w:type="gramEnd"/>
+      <w:r>
+        <w:rPr>
+          <w:rFonts w:asciiTheme="majorBidi" w:hAnsiTheme="majorBidi" w:cstheme="majorBidi"/>
+          <w:sz w:val="24"/>
+          <w:szCs w:val="24"/>
+        </w:rPr>
+        <w:t>()</w:t>
       </w:r>
     </w:p>
     <w:p>
@@ -2393,7 +2636,25 @@
           <w:sz w:val="24"/>
           <w:szCs w:val="24"/>
         </w:rPr>
-        <w:t>”] .unique()</w:t>
+        <w:t>”</w:t>
+      </w:r>
+      <w:proofErr w:type="gramStart"/>
+      <w:r>
+        <w:rPr>
+          <w:rFonts w:asciiTheme="majorBidi" w:hAnsiTheme="majorBidi" w:cstheme="majorBidi"/>
+          <w:sz w:val="24"/>
+          <w:szCs w:val="24"/>
+        </w:rPr>
+        <w:t>] .unique</w:t>
+      </w:r>
+      <w:proofErr w:type="gramEnd"/>
+      <w:r>
+        <w:rPr>
+          <w:rFonts w:asciiTheme="majorBidi" w:hAnsiTheme="majorBidi" w:cstheme="majorBidi"/>
+          <w:sz w:val="24"/>
+          <w:szCs w:val="24"/>
+        </w:rPr>
+        <w:t>()</w:t>
       </w:r>
     </w:p>
     <w:p>
@@ -2434,7 +2695,25 @@
           <w:sz w:val="24"/>
           <w:szCs w:val="24"/>
         </w:rPr>
-        <w:t>”] .unique()</w:t>
+        <w:t>”</w:t>
+      </w:r>
+      <w:proofErr w:type="gramStart"/>
+      <w:r>
+        <w:rPr>
+          <w:rFonts w:asciiTheme="majorBidi" w:hAnsiTheme="majorBidi" w:cstheme="majorBidi"/>
+          <w:sz w:val="24"/>
+          <w:szCs w:val="24"/>
+        </w:rPr>
+        <w:t>] .unique</w:t>
+      </w:r>
+      <w:proofErr w:type="gramEnd"/>
+      <w:r>
+        <w:rPr>
+          <w:rFonts w:asciiTheme="majorBidi" w:hAnsiTheme="majorBidi" w:cstheme="majorBidi"/>
+          <w:sz w:val="24"/>
+          <w:szCs w:val="24"/>
+        </w:rPr>
+        <w:t>()</w:t>
       </w:r>
     </w:p>
     <w:p>
@@ -2475,7 +2754,25 @@
           <w:sz w:val="24"/>
           <w:szCs w:val="24"/>
         </w:rPr>
-        <w:t>”] .unique()</w:t>
+        <w:t>”</w:t>
+      </w:r>
+      <w:proofErr w:type="gramStart"/>
+      <w:r>
+        <w:rPr>
+          <w:rFonts w:asciiTheme="majorBidi" w:hAnsiTheme="majorBidi" w:cstheme="majorBidi"/>
+          <w:sz w:val="24"/>
+          <w:szCs w:val="24"/>
+        </w:rPr>
+        <w:t>] .unique</w:t>
+      </w:r>
+      <w:proofErr w:type="gramEnd"/>
+      <w:r>
+        <w:rPr>
+          <w:rFonts w:asciiTheme="majorBidi" w:hAnsiTheme="majorBidi" w:cstheme="majorBidi"/>
+          <w:sz w:val="24"/>
+          <w:szCs w:val="24"/>
+        </w:rPr>
+        <w:t>()</w:t>
       </w:r>
     </w:p>
     <w:p>
@@ -2516,7 +2813,25 @@
           <w:sz w:val="24"/>
           <w:szCs w:val="24"/>
         </w:rPr>
-        <w:t>”] .unique()</w:t>
+        <w:t>”</w:t>
+      </w:r>
+      <w:proofErr w:type="gramStart"/>
+      <w:r>
+        <w:rPr>
+          <w:rFonts w:asciiTheme="majorBidi" w:hAnsiTheme="majorBidi" w:cstheme="majorBidi"/>
+          <w:sz w:val="24"/>
+          <w:szCs w:val="24"/>
+        </w:rPr>
+        <w:t>] .unique</w:t>
+      </w:r>
+      <w:proofErr w:type="gramEnd"/>
+      <w:r>
+        <w:rPr>
+          <w:rFonts w:asciiTheme="majorBidi" w:hAnsiTheme="majorBidi" w:cstheme="majorBidi"/>
+          <w:sz w:val="24"/>
+          <w:szCs w:val="24"/>
+        </w:rPr>
+        <w:t>()</w:t>
       </w:r>
     </w:p>
     <w:p>
@@ -2557,7 +2872,25 @@
           <w:sz w:val="24"/>
           <w:szCs w:val="24"/>
         </w:rPr>
-        <w:t>”].unique()</w:t>
+        <w:t>”</w:t>
+      </w:r>
+      <w:proofErr w:type="gramStart"/>
+      <w:r>
+        <w:rPr>
+          <w:rFonts w:asciiTheme="majorBidi" w:hAnsiTheme="majorBidi" w:cstheme="majorBidi"/>
+          <w:sz w:val="24"/>
+          <w:szCs w:val="24"/>
+        </w:rPr>
+        <w:t>].unique</w:t>
+      </w:r>
+      <w:proofErr w:type="gramEnd"/>
+      <w:r>
+        <w:rPr>
+          <w:rFonts w:asciiTheme="majorBidi" w:hAnsiTheme="majorBidi" w:cstheme="majorBidi"/>
+          <w:sz w:val="24"/>
+          <w:szCs w:val="24"/>
+        </w:rPr>
+        <w:t>()</w:t>
       </w:r>
     </w:p>
     <w:p>
@@ -2596,7 +2929,25 @@
           <w:sz w:val="24"/>
           <w:szCs w:val="24"/>
         </w:rPr>
-        <w:t>”].unique()</w:t>
+        <w:t>”</w:t>
+      </w:r>
+      <w:proofErr w:type="gramStart"/>
+      <w:r>
+        <w:rPr>
+          <w:rFonts w:asciiTheme="majorBidi" w:hAnsiTheme="majorBidi" w:cstheme="majorBidi"/>
+          <w:sz w:val="24"/>
+          <w:szCs w:val="24"/>
+        </w:rPr>
+        <w:t>].unique</w:t>
+      </w:r>
+      <w:proofErr w:type="gramEnd"/>
+      <w:r>
+        <w:rPr>
+          <w:rFonts w:asciiTheme="majorBidi" w:hAnsiTheme="majorBidi" w:cstheme="majorBidi"/>
+          <w:sz w:val="24"/>
+          <w:szCs w:val="24"/>
+        </w:rPr>
+        <w:t>()</w:t>
       </w:r>
     </w:p>
     <w:p>
@@ -2637,7 +2988,25 @@
           <w:sz w:val="24"/>
           <w:szCs w:val="24"/>
         </w:rPr>
-        <w:t>”].unique()</w:t>
+        <w:t>”</w:t>
+      </w:r>
+      <w:proofErr w:type="gramStart"/>
+      <w:r>
+        <w:rPr>
+          <w:rFonts w:asciiTheme="majorBidi" w:hAnsiTheme="majorBidi" w:cstheme="majorBidi"/>
+          <w:sz w:val="24"/>
+          <w:szCs w:val="24"/>
+        </w:rPr>
+        <w:t>].unique</w:t>
+      </w:r>
+      <w:proofErr w:type="gramEnd"/>
+      <w:r>
+        <w:rPr>
+          <w:rFonts w:asciiTheme="majorBidi" w:hAnsiTheme="majorBidi" w:cstheme="majorBidi"/>
+          <w:sz w:val="24"/>
+          <w:szCs w:val="24"/>
+        </w:rPr>
+        <w:t>()</w:t>
       </w:r>
     </w:p>
     <w:p>
@@ -2678,7 +3047,25 @@
           <w:sz w:val="24"/>
           <w:szCs w:val="24"/>
         </w:rPr>
-        <w:t>”].unique()</w:t>
+        <w:t>”</w:t>
+      </w:r>
+      <w:proofErr w:type="gramStart"/>
+      <w:r>
+        <w:rPr>
+          <w:rFonts w:asciiTheme="majorBidi" w:hAnsiTheme="majorBidi" w:cstheme="majorBidi"/>
+          <w:sz w:val="24"/>
+          <w:szCs w:val="24"/>
+        </w:rPr>
+        <w:t>].unique</w:t>
+      </w:r>
+      <w:proofErr w:type="gramEnd"/>
+      <w:r>
+        <w:rPr>
+          <w:rFonts w:asciiTheme="majorBidi" w:hAnsiTheme="majorBidi" w:cstheme="majorBidi"/>
+          <w:sz w:val="24"/>
+          <w:szCs w:val="24"/>
+        </w:rPr>
+        <w:t>()</w:t>
       </w:r>
     </w:p>
     <w:p>
@@ -2719,7 +3106,25 @@
           <w:sz w:val="24"/>
           <w:szCs w:val="24"/>
         </w:rPr>
-        <w:t>”].unique()</w:t>
+        <w:t>”</w:t>
+      </w:r>
+      <w:proofErr w:type="gramStart"/>
+      <w:r>
+        <w:rPr>
+          <w:rFonts w:asciiTheme="majorBidi" w:hAnsiTheme="majorBidi" w:cstheme="majorBidi"/>
+          <w:sz w:val="24"/>
+          <w:szCs w:val="24"/>
+        </w:rPr>
+        <w:t>].unique</w:t>
+      </w:r>
+      <w:proofErr w:type="gramEnd"/>
+      <w:r>
+        <w:rPr>
+          <w:rFonts w:asciiTheme="majorBidi" w:hAnsiTheme="majorBidi" w:cstheme="majorBidi"/>
+          <w:sz w:val="24"/>
+          <w:szCs w:val="24"/>
+        </w:rPr>
+        <w:t>()</w:t>
       </w:r>
     </w:p>
     <w:p>
@@ -2760,7 +3165,25 @@
           <w:sz w:val="24"/>
           <w:szCs w:val="24"/>
         </w:rPr>
-        <w:t>”].unique()</w:t>
+        <w:t>”</w:t>
+      </w:r>
+      <w:proofErr w:type="gramStart"/>
+      <w:r>
+        <w:rPr>
+          <w:rFonts w:asciiTheme="majorBidi" w:hAnsiTheme="majorBidi" w:cstheme="majorBidi"/>
+          <w:sz w:val="24"/>
+          <w:szCs w:val="24"/>
+        </w:rPr>
+        <w:t>].unique</w:t>
+      </w:r>
+      <w:proofErr w:type="gramEnd"/>
+      <w:r>
+        <w:rPr>
+          <w:rFonts w:asciiTheme="majorBidi" w:hAnsiTheme="majorBidi" w:cstheme="majorBidi"/>
+          <w:sz w:val="24"/>
+          <w:szCs w:val="24"/>
+        </w:rPr>
+        <w:t>()</w:t>
       </w:r>
     </w:p>
     <w:p>
@@ -2799,7 +3222,25 @@
           <w:sz w:val="24"/>
           <w:szCs w:val="24"/>
         </w:rPr>
-        <w:t>”].unique()</w:t>
+        <w:t>”</w:t>
+      </w:r>
+      <w:proofErr w:type="gramStart"/>
+      <w:r>
+        <w:rPr>
+          <w:rFonts w:asciiTheme="majorBidi" w:hAnsiTheme="majorBidi" w:cstheme="majorBidi"/>
+          <w:sz w:val="24"/>
+          <w:szCs w:val="24"/>
+        </w:rPr>
+        <w:t>].unique</w:t>
+      </w:r>
+      <w:proofErr w:type="gramEnd"/>
+      <w:r>
+        <w:rPr>
+          <w:rFonts w:asciiTheme="majorBidi" w:hAnsiTheme="majorBidi" w:cstheme="majorBidi"/>
+          <w:sz w:val="24"/>
+          <w:szCs w:val="24"/>
+        </w:rPr>
+        <w:t>()</w:t>
       </w:r>
     </w:p>
     <w:p>
@@ -2906,6 +3347,7 @@
         </w:rPr>
       </w:pPr>
       <w:proofErr w:type="spellStart"/>
+      <w:proofErr w:type="gramStart"/>
       <w:r>
         <w:rPr>
           <w:rFonts w:asciiTheme="majorBidi" w:hAnsiTheme="majorBidi" w:cstheme="majorBidi"/>
@@ -2915,6 +3357,7 @@
         <w:t>df.isnull</w:t>
       </w:r>
       <w:proofErr w:type="spellEnd"/>
+      <w:proofErr w:type="gramEnd"/>
       <w:r>
         <w:rPr>
           <w:rFonts w:asciiTheme="majorBidi" w:hAnsiTheme="majorBidi" w:cstheme="majorBidi"/>
@@ -2996,6 +3439,7 @@
         </w:rPr>
       </w:pPr>
       <w:proofErr w:type="spellStart"/>
+      <w:proofErr w:type="gramStart"/>
       <w:r>
         <w:rPr>
           <w:rFonts w:asciiTheme="majorBidi" w:hAnsiTheme="majorBidi" w:cstheme="majorBidi"/>
@@ -3005,6 +3449,7 @@
         <w:t>df.duplicated</w:t>
       </w:r>
       <w:proofErr w:type="spellEnd"/>
+      <w:proofErr w:type="gramEnd"/>
       <w:r>
         <w:rPr>
           <w:rFonts w:asciiTheme="majorBidi" w:hAnsiTheme="majorBidi" w:cstheme="majorBidi"/>
@@ -3132,7 +3577,25 @@
           <w:sz w:val="24"/>
           <w:szCs w:val="24"/>
         </w:rPr>
-        <w:t>"].replace(1,"yes")</w:t>
+        <w:t>"</w:t>
+      </w:r>
+      <w:proofErr w:type="gramStart"/>
+      <w:r>
+        <w:rPr>
+          <w:rFonts w:asciiTheme="majorBidi" w:hAnsiTheme="majorBidi" w:cstheme="majorBidi"/>
+          <w:sz w:val="24"/>
+          <w:szCs w:val="24"/>
+        </w:rPr>
+        <w:t>].replace</w:t>
+      </w:r>
+      <w:proofErr w:type="gramEnd"/>
+      <w:r>
+        <w:rPr>
+          <w:rFonts w:asciiTheme="majorBidi" w:hAnsiTheme="majorBidi" w:cstheme="majorBidi"/>
+          <w:sz w:val="24"/>
+          <w:szCs w:val="24"/>
+        </w:rPr>
+        <w:t>(1,"yes")</w:t>
       </w:r>
     </w:p>
     <w:p>
@@ -3188,7 +3651,25 @@
           <w:sz w:val="24"/>
           <w:szCs w:val="24"/>
         </w:rPr>
-        <w:t>"].replace(0,"no")</w:t>
+        <w:t>"</w:t>
+      </w:r>
+      <w:proofErr w:type="gramStart"/>
+      <w:r>
+        <w:rPr>
+          <w:rFonts w:asciiTheme="majorBidi" w:hAnsiTheme="majorBidi" w:cstheme="majorBidi"/>
+          <w:sz w:val="24"/>
+          <w:szCs w:val="24"/>
+        </w:rPr>
+        <w:t>].replace</w:t>
+      </w:r>
+      <w:proofErr w:type="gramEnd"/>
+      <w:r>
+        <w:rPr>
+          <w:rFonts w:asciiTheme="majorBidi" w:hAnsiTheme="majorBidi" w:cstheme="majorBidi"/>
+          <w:sz w:val="24"/>
+          <w:szCs w:val="24"/>
+        </w:rPr>
+        <w:t>(0,"no")</w:t>
       </w:r>
     </w:p>
     <w:p>
@@ -3237,7 +3718,25 @@
           <w:sz w:val="24"/>
           <w:szCs w:val="24"/>
         </w:rPr>
-        <w:t>"].unique()</w:t>
+        <w:t>"</w:t>
+      </w:r>
+      <w:proofErr w:type="gramStart"/>
+      <w:r>
+        <w:rPr>
+          <w:rFonts w:asciiTheme="majorBidi" w:hAnsiTheme="majorBidi" w:cstheme="majorBidi"/>
+          <w:sz w:val="24"/>
+          <w:szCs w:val="24"/>
+        </w:rPr>
+        <w:t>].unique</w:t>
+      </w:r>
+      <w:proofErr w:type="gramEnd"/>
+      <w:r>
+        <w:rPr>
+          <w:rFonts w:asciiTheme="majorBidi" w:hAnsiTheme="majorBidi" w:cstheme="majorBidi"/>
+          <w:sz w:val="24"/>
+          <w:szCs w:val="24"/>
+        </w:rPr>
+        <w:t>()</w:t>
       </w:r>
     </w:p>
     <w:p>
@@ -3283,7 +3782,6 @@
           <w:sz w:val="24"/>
           <w:szCs w:val="24"/>
         </w:rPr>
-        <w:lastRenderedPageBreak/>
         <w:t>Correct the data type of “</w:t>
       </w:r>
       <w:proofErr w:type="spellStart"/>
@@ -3560,6 +4058,7 @@
         </w:rPr>
       </w:pPr>
       <w:proofErr w:type="spellStart"/>
+      <w:proofErr w:type="gramStart"/>
       <w:r>
         <w:rPr>
           <w:rFonts w:asciiTheme="majorBidi" w:hAnsiTheme="majorBidi" w:cstheme="majorBidi"/>
@@ -3569,6 +4068,7 @@
         <w:t>df.dropna</w:t>
       </w:r>
       <w:proofErr w:type="spellEnd"/>
+      <w:proofErr w:type="gramEnd"/>
       <w:r>
         <w:rPr>
           <w:rFonts w:asciiTheme="majorBidi" w:hAnsiTheme="majorBidi" w:cstheme="majorBidi"/>
@@ -3661,7 +4161,16 @@
           <w:sz w:val="24"/>
           <w:szCs w:val="24"/>
         </w:rPr>
-        <w:t>"].</w:t>
+        <w:t>"</w:t>
+      </w:r>
+      <w:proofErr w:type="gramStart"/>
+      <w:r>
+        <w:rPr>
+          <w:rFonts w:asciiTheme="majorBidi" w:hAnsiTheme="majorBidi" w:cstheme="majorBidi"/>
+          <w:sz w:val="24"/>
+          <w:szCs w:val="24"/>
+        </w:rPr>
+        <w:t>].</w:t>
       </w:r>
       <w:proofErr w:type="spellStart"/>
       <w:r>
@@ -3673,6 +4182,7 @@
         <w:t>isnull</w:t>
       </w:r>
       <w:proofErr w:type="spellEnd"/>
+      <w:proofErr w:type="gramEnd"/>
       <w:r>
         <w:rPr>
           <w:rFonts w:asciiTheme="majorBidi" w:hAnsiTheme="majorBidi" w:cstheme="majorBidi"/>
@@ -3846,16 +4356,34 @@
           <w:sz w:val="24"/>
           <w:szCs w:val="24"/>
         </w:rPr>
-        <w:t>value_counts</w:t>
-      </w:r>
-      <w:proofErr w:type="spellEnd"/>
-      <w:r>
-        <w:rPr>
-          <w:rFonts w:asciiTheme="majorBidi" w:hAnsiTheme="majorBidi" w:cstheme="majorBidi"/>
-          <w:sz w:val="24"/>
-          <w:szCs w:val="24"/>
-        </w:rPr>
-        <w:t>()</w:t>
+        <w:t>value_</w:t>
+      </w:r>
+      <w:proofErr w:type="gramStart"/>
+      <w:r>
+        <w:rPr>
+          <w:rFonts w:asciiTheme="majorBidi" w:hAnsiTheme="majorBidi" w:cstheme="majorBidi"/>
+          <w:sz w:val="24"/>
+          <w:szCs w:val="24"/>
+        </w:rPr>
+        <w:t>counts</w:t>
+      </w:r>
+      <w:proofErr w:type="spellEnd"/>
+      <w:r>
+        <w:rPr>
+          <w:rFonts w:asciiTheme="majorBidi" w:hAnsiTheme="majorBidi" w:cstheme="majorBidi"/>
+          <w:sz w:val="24"/>
+          <w:szCs w:val="24"/>
+        </w:rPr>
+        <w:t>(</w:t>
+      </w:r>
+      <w:proofErr w:type="gramEnd"/>
+      <w:r>
+        <w:rPr>
+          <w:rFonts w:asciiTheme="majorBidi" w:hAnsiTheme="majorBidi" w:cstheme="majorBidi"/>
+          <w:sz w:val="24"/>
+          <w:szCs w:val="24"/>
+        </w:rPr>
+        <w:t>)</w:t>
       </w:r>
     </w:p>
     <w:p>
@@ -3928,16 +4456,34 @@
           <w:sz w:val="24"/>
           <w:szCs w:val="24"/>
         </w:rPr>
-        <w:t>value_counts</w:t>
-      </w:r>
-      <w:proofErr w:type="spellEnd"/>
-      <w:r>
-        <w:rPr>
-          <w:rFonts w:asciiTheme="majorBidi" w:hAnsiTheme="majorBidi" w:cstheme="majorBidi"/>
-          <w:sz w:val="24"/>
-          <w:szCs w:val="24"/>
-        </w:rPr>
-        <w:t>()</w:t>
+        <w:t>value_</w:t>
+      </w:r>
+      <w:proofErr w:type="gramStart"/>
+      <w:r>
+        <w:rPr>
+          <w:rFonts w:asciiTheme="majorBidi" w:hAnsiTheme="majorBidi" w:cstheme="majorBidi"/>
+          <w:sz w:val="24"/>
+          <w:szCs w:val="24"/>
+        </w:rPr>
+        <w:t>counts</w:t>
+      </w:r>
+      <w:proofErr w:type="spellEnd"/>
+      <w:r>
+        <w:rPr>
+          <w:rFonts w:asciiTheme="majorBidi" w:hAnsiTheme="majorBidi" w:cstheme="majorBidi"/>
+          <w:sz w:val="24"/>
+          <w:szCs w:val="24"/>
+        </w:rPr>
+        <w:t>(</w:t>
+      </w:r>
+      <w:proofErr w:type="gramEnd"/>
+      <w:r>
+        <w:rPr>
+          <w:rFonts w:asciiTheme="majorBidi" w:hAnsiTheme="majorBidi" w:cstheme="majorBidi"/>
+          <w:sz w:val="24"/>
+          <w:szCs w:val="24"/>
+        </w:rPr>
+        <w:t>)</w:t>
       </w:r>
     </w:p>
     <w:p>
@@ -3952,6 +4498,7 @@
         </w:rPr>
       </w:pPr>
       <w:proofErr w:type="spellStart"/>
+      <w:proofErr w:type="gramStart"/>
       <w:r>
         <w:rPr>
           <w:rFonts w:asciiTheme="majorBidi" w:hAnsiTheme="majorBidi" w:cstheme="majorBidi"/>
@@ -3970,6 +4517,7 @@
         <w:t>(</w:t>
       </w:r>
       <w:proofErr w:type="spellStart"/>
+      <w:proofErr w:type="gramEnd"/>
       <w:r>
         <w:rPr>
           <w:rFonts w:asciiTheme="majorBidi" w:hAnsiTheme="majorBidi" w:cstheme="majorBidi"/>
@@ -4062,6 +4610,7 @@
         </w:rPr>
       </w:pPr>
       <w:proofErr w:type="spellStart"/>
+      <w:proofErr w:type="gramStart"/>
       <w:r>
         <w:rPr>
           <w:rFonts w:asciiTheme="majorBidi" w:hAnsiTheme="majorBidi" w:cstheme="majorBidi"/>
@@ -4071,6 +4620,7 @@
         <w:t>plt.title</w:t>
       </w:r>
       <w:proofErr w:type="spellEnd"/>
+      <w:proofErr w:type="gramEnd"/>
       <w:r>
         <w:rPr>
           <w:rFonts w:asciiTheme="majorBidi" w:hAnsiTheme="majorBidi" w:cstheme="majorBidi"/>
@@ -4108,6 +4658,7 @@
         </w:rPr>
       </w:pPr>
       <w:proofErr w:type="spellStart"/>
+      <w:proofErr w:type="gramStart"/>
       <w:r>
         <w:rPr>
           <w:rFonts w:asciiTheme="majorBidi" w:hAnsiTheme="majorBidi" w:cstheme="majorBidi"/>
@@ -4117,6 +4668,7 @@
         <w:t>plt.show</w:t>
       </w:r>
       <w:proofErr w:type="spellEnd"/>
+      <w:proofErr w:type="gramEnd"/>
       <w:r>
         <w:rPr>
           <w:rFonts w:asciiTheme="majorBidi" w:hAnsiTheme="majorBidi" w:cstheme="majorBidi"/>
@@ -4222,6 +4774,7 @@
           <w:sz w:val="24"/>
           <w:szCs w:val="24"/>
         </w:rPr>
+        <w:lastRenderedPageBreak/>
         <w:drawing>
           <wp:anchor distT="0" distB="0" distL="114300" distR="114300" simplePos="0" relativeHeight="251665408" behindDoc="0" locked="0" layoutInCell="1" allowOverlap="1" wp14:anchorId="52A674B6" wp14:editId="04C1EEBC">
             <wp:simplePos x="0" y="0"/>
@@ -4496,16 +5049,34 @@
           <w:sz w:val="24"/>
           <w:szCs w:val="24"/>
         </w:rPr>
-        <w:t>value_counts</w:t>
-      </w:r>
-      <w:proofErr w:type="spellEnd"/>
-      <w:r>
-        <w:rPr>
-          <w:rFonts w:asciiTheme="majorBidi" w:hAnsiTheme="majorBidi" w:cstheme="majorBidi"/>
-          <w:sz w:val="24"/>
-          <w:szCs w:val="24"/>
-        </w:rPr>
-        <w:t>()</w:t>
+        <w:t>value_</w:t>
+      </w:r>
+      <w:proofErr w:type="gramStart"/>
+      <w:r>
+        <w:rPr>
+          <w:rFonts w:asciiTheme="majorBidi" w:hAnsiTheme="majorBidi" w:cstheme="majorBidi"/>
+          <w:sz w:val="24"/>
+          <w:szCs w:val="24"/>
+        </w:rPr>
+        <w:t>counts</w:t>
+      </w:r>
+      <w:proofErr w:type="spellEnd"/>
+      <w:r>
+        <w:rPr>
+          <w:rFonts w:asciiTheme="majorBidi" w:hAnsiTheme="majorBidi" w:cstheme="majorBidi"/>
+          <w:sz w:val="24"/>
+          <w:szCs w:val="24"/>
+        </w:rPr>
+        <w:t>(</w:t>
+      </w:r>
+      <w:proofErr w:type="gramEnd"/>
+      <w:r>
+        <w:rPr>
+          <w:rFonts w:asciiTheme="majorBidi" w:hAnsiTheme="majorBidi" w:cstheme="majorBidi"/>
+          <w:sz w:val="24"/>
+          <w:szCs w:val="24"/>
+        </w:rPr>
+        <w:t>)</w:t>
       </w:r>
     </w:p>
     <w:p>
@@ -4568,6 +5139,7 @@
         </w:rPr>
       </w:pPr>
       <w:proofErr w:type="spellStart"/>
+      <w:proofErr w:type="gramStart"/>
       <w:r>
         <w:rPr>
           <w:rFonts w:asciiTheme="majorBidi" w:hAnsiTheme="majorBidi" w:cstheme="majorBidi"/>
@@ -4586,6 +5158,7 @@
         <w:t>(</w:t>
       </w:r>
       <w:proofErr w:type="spellStart"/>
+      <w:proofErr w:type="gramEnd"/>
       <w:r>
         <w:rPr>
           <w:rFonts w:asciiTheme="majorBidi" w:hAnsiTheme="majorBidi" w:cstheme="majorBidi"/>
@@ -4737,6 +5310,7 @@
         <w:t xml:space="preserve"> = </w:t>
       </w:r>
       <w:proofErr w:type="spellStart"/>
+      <w:proofErr w:type="gramStart"/>
       <w:r>
         <w:rPr>
           <w:rFonts w:asciiTheme="majorBidi" w:hAnsiTheme="majorBidi" w:cstheme="majorBidi"/>
@@ -4746,6 +5320,7 @@
         <w:t>plt.Circle</w:t>
       </w:r>
       <w:proofErr w:type="spellEnd"/>
+      <w:proofErr w:type="gramEnd"/>
       <w:r>
         <w:rPr>
           <w:rFonts w:asciiTheme="majorBidi" w:hAnsiTheme="majorBidi" w:cstheme="majorBidi"/>
@@ -4807,6 +5382,7 @@
         <w:t xml:space="preserve"> This is a Matplotlib function that stands for "get current figure". The </w:t>
       </w:r>
       <w:proofErr w:type="spellStart"/>
+      <w:proofErr w:type="gramStart"/>
       <w:r>
         <w:rPr>
           <w:rFonts w:asciiTheme="majorBidi" w:hAnsiTheme="majorBidi" w:cstheme="majorBidi"/>
@@ -4822,7 +5398,16 @@
           <w:sz w:val="24"/>
           <w:szCs w:val="24"/>
         </w:rPr>
-        <w:t xml:space="preserve">() function is used to get a reference to the current figure being worked on or to create a new figure if none exists. </w:t>
+        <w:t>(</w:t>
+      </w:r>
+      <w:proofErr w:type="gramEnd"/>
+      <w:r>
+        <w:rPr>
+          <w:rFonts w:asciiTheme="majorBidi" w:hAnsiTheme="majorBidi" w:cstheme="majorBidi"/>
+          <w:sz w:val="24"/>
+          <w:szCs w:val="24"/>
+        </w:rPr>
+        <w:t xml:space="preserve">) function is used to get a reference to the current figure being worked on or to create a new figure if none exists. </w:t>
       </w:r>
     </w:p>
     <w:p>
@@ -4844,6 +5429,7 @@
         <w:t xml:space="preserve">p = </w:t>
       </w:r>
       <w:proofErr w:type="spellStart"/>
+      <w:proofErr w:type="gramStart"/>
       <w:r>
         <w:rPr>
           <w:rFonts w:asciiTheme="majorBidi" w:hAnsiTheme="majorBidi" w:cstheme="majorBidi"/>
@@ -4859,7 +5445,16 @@
           <w:sz w:val="24"/>
           <w:szCs w:val="24"/>
         </w:rPr>
-        <w:t>()</w:t>
+        <w:t>(</w:t>
+      </w:r>
+      <w:proofErr w:type="gramEnd"/>
+      <w:r>
+        <w:rPr>
+          <w:rFonts w:asciiTheme="majorBidi" w:hAnsiTheme="majorBidi" w:cstheme="majorBidi"/>
+          <w:sz w:val="24"/>
+          <w:szCs w:val="24"/>
+        </w:rPr>
+        <w:t>)</w:t>
       </w:r>
     </w:p>
     <w:p>
@@ -4884,6 +5479,7 @@
         </w:rPr>
       </w:pPr>
       <w:proofErr w:type="spellStart"/>
+      <w:proofErr w:type="gramStart"/>
       <w:r>
         <w:rPr>
           <w:rFonts w:asciiTheme="majorBidi" w:hAnsiTheme="majorBidi" w:cstheme="majorBidi"/>
@@ -4903,46 +5499,9 @@
           <w:sz w:val="24"/>
           <w:szCs w:val="24"/>
         </w:rPr>
-        <w:t>():</w:t>
-      </w:r>
-      <w:r>
-        <w:rPr>
-          <w:rFonts w:asciiTheme="majorBidi" w:hAnsiTheme="majorBidi" w:cstheme="majorBidi"/>
-          <w:sz w:val="24"/>
-          <w:szCs w:val="24"/>
-        </w:rPr>
-        <w:t xml:space="preserve"> Stands for "get current axes." In Matplotlib, the axes are the region of the plot where data is visualized. The </w:t>
-      </w:r>
-      <w:proofErr w:type="spellStart"/>
-      <w:r>
-        <w:rPr>
-          <w:rFonts w:asciiTheme="majorBidi" w:hAnsiTheme="majorBidi" w:cstheme="majorBidi"/>
-          <w:sz w:val="24"/>
-          <w:szCs w:val="24"/>
-        </w:rPr>
-        <w:t>gca</w:t>
-      </w:r>
-      <w:proofErr w:type="spellEnd"/>
-      <w:r>
-        <w:rPr>
-          <w:rFonts w:asciiTheme="majorBidi" w:hAnsiTheme="majorBidi" w:cstheme="majorBidi"/>
-          <w:sz w:val="24"/>
-          <w:szCs w:val="24"/>
-        </w:rPr>
-        <w:t>() function is used to get a reference to the current axes of the current figure.</w:t>
-      </w:r>
-    </w:p>
-    <w:p>
-      <w:pPr>
-        <w:ind w:left="360"/>
-        <w:jc w:val="both"/>
-        <w:rPr>
-          <w:rFonts w:asciiTheme="majorBidi" w:hAnsiTheme="majorBidi" w:cstheme="majorBidi"/>
-          <w:sz w:val="24"/>
-          <w:szCs w:val="24"/>
-        </w:rPr>
-      </w:pPr>
-      <w:proofErr w:type="spellStart"/>
+        <w:t>(</w:t>
+      </w:r>
+      <w:proofErr w:type="gramEnd"/>
       <w:r>
         <w:rPr>
           <w:rFonts w:asciiTheme="majorBidi" w:hAnsiTheme="majorBidi" w:cstheme="majorBidi"/>
@@ -4951,9 +5510,56 @@
           <w:sz w:val="24"/>
           <w:szCs w:val="24"/>
         </w:rPr>
-        <w:t>add_artist</w:t>
-      </w:r>
-      <w:proofErr w:type="spellEnd"/>
+        <w:t>):</w:t>
+      </w:r>
+      <w:r>
+        <w:rPr>
+          <w:rFonts w:asciiTheme="majorBidi" w:hAnsiTheme="majorBidi" w:cstheme="majorBidi"/>
+          <w:sz w:val="24"/>
+          <w:szCs w:val="24"/>
+        </w:rPr>
+        <w:t xml:space="preserve"> Stands for "get current axes." In Matplotlib, the axes are the region of the plot where data is visualized. The </w:t>
+      </w:r>
+      <w:proofErr w:type="spellStart"/>
+      <w:proofErr w:type="gramStart"/>
+      <w:r>
+        <w:rPr>
+          <w:rFonts w:asciiTheme="majorBidi" w:hAnsiTheme="majorBidi" w:cstheme="majorBidi"/>
+          <w:sz w:val="24"/>
+          <w:szCs w:val="24"/>
+        </w:rPr>
+        <w:t>gca</w:t>
+      </w:r>
+      <w:proofErr w:type="spellEnd"/>
+      <w:r>
+        <w:rPr>
+          <w:rFonts w:asciiTheme="majorBidi" w:hAnsiTheme="majorBidi" w:cstheme="majorBidi"/>
+          <w:sz w:val="24"/>
+          <w:szCs w:val="24"/>
+        </w:rPr>
+        <w:t>(</w:t>
+      </w:r>
+      <w:proofErr w:type="gramEnd"/>
+      <w:r>
+        <w:rPr>
+          <w:rFonts w:asciiTheme="majorBidi" w:hAnsiTheme="majorBidi" w:cstheme="majorBidi"/>
+          <w:sz w:val="24"/>
+          <w:szCs w:val="24"/>
+        </w:rPr>
+        <w:t>) function is used to get a reference to the current axes of the current figure.</w:t>
+      </w:r>
+    </w:p>
+    <w:p>
+      <w:pPr>
+        <w:ind w:left="360"/>
+        <w:jc w:val="both"/>
+        <w:rPr>
+          <w:rFonts w:asciiTheme="majorBidi" w:hAnsiTheme="majorBidi" w:cstheme="majorBidi"/>
+          <w:sz w:val="24"/>
+          <w:szCs w:val="24"/>
+        </w:rPr>
+      </w:pPr>
+      <w:proofErr w:type="spellStart"/>
       <w:r>
         <w:rPr>
           <w:rFonts w:asciiTheme="majorBidi" w:hAnsiTheme="majorBidi" w:cstheme="majorBidi"/>
@@ -4962,9 +5568,9 @@
           <w:sz w:val="24"/>
           <w:szCs w:val="24"/>
         </w:rPr>
-        <w:t>(</w:t>
-      </w:r>
-      <w:proofErr w:type="spellStart"/>
+        <w:t>add_artist</w:t>
+      </w:r>
+      <w:proofErr w:type="spellEnd"/>
       <w:r>
         <w:rPr>
           <w:rFonts w:asciiTheme="majorBidi" w:hAnsiTheme="majorBidi" w:cstheme="majorBidi"/>
@@ -4973,9 +5579,9 @@
           <w:sz w:val="24"/>
           <w:szCs w:val="24"/>
         </w:rPr>
-        <w:t>my_circle</w:t>
-      </w:r>
-      <w:proofErr w:type="spellEnd"/>
+        <w:t>(</w:t>
+      </w:r>
+      <w:proofErr w:type="spellStart"/>
       <w:r>
         <w:rPr>
           <w:rFonts w:asciiTheme="majorBidi" w:hAnsiTheme="majorBidi" w:cstheme="majorBidi"/>
@@ -4984,6 +5590,17 @@
           <w:sz w:val="24"/>
           <w:szCs w:val="24"/>
         </w:rPr>
+        <w:t>my_circle</w:t>
+      </w:r>
+      <w:proofErr w:type="spellEnd"/>
+      <w:r>
+        <w:rPr>
+          <w:rFonts w:asciiTheme="majorBidi" w:hAnsiTheme="majorBidi" w:cstheme="majorBidi"/>
+          <w:b/>
+          <w:bCs/>
+          <w:sz w:val="24"/>
+          <w:szCs w:val="24"/>
+        </w:rPr>
         <w:t>):</w:t>
       </w:r>
       <w:r>
@@ -5013,6 +5630,7 @@
         <w:t xml:space="preserve"> is assumed to be a circular object created earlier, possibly using </w:t>
       </w:r>
       <w:proofErr w:type="spellStart"/>
+      <w:proofErr w:type="gramStart"/>
       <w:r>
         <w:rPr>
           <w:rFonts w:asciiTheme="majorBidi" w:hAnsiTheme="majorBidi" w:cstheme="majorBidi"/>
@@ -5022,6 +5640,7 @@
         <w:t>plt.Circle</w:t>
       </w:r>
       <w:proofErr w:type="spellEnd"/>
+      <w:proofErr w:type="gramEnd"/>
       <w:r>
         <w:rPr>
           <w:rFonts w:asciiTheme="majorBidi" w:hAnsiTheme="majorBidi" w:cstheme="majorBidi"/>
@@ -5057,26 +5676,44 @@
           <w:sz w:val="24"/>
           <w:szCs w:val="24"/>
         </w:rPr>
-        <w:t>().</w:t>
-      </w:r>
-      <w:proofErr w:type="spellStart"/>
-      <w:r>
-        <w:rPr>
-          <w:rFonts w:asciiTheme="majorBidi" w:hAnsiTheme="majorBidi" w:cstheme="majorBidi"/>
-          <w:sz w:val="24"/>
-          <w:szCs w:val="24"/>
-        </w:rPr>
-        <w:t>add_artist</w:t>
-      </w:r>
-      <w:proofErr w:type="spellEnd"/>
-      <w:r>
-        <w:rPr>
-          <w:rFonts w:asciiTheme="majorBidi" w:hAnsiTheme="majorBidi" w:cstheme="majorBidi"/>
-          <w:sz w:val="24"/>
-          <w:szCs w:val="24"/>
-        </w:rPr>
         <w:t>(</w:t>
       </w:r>
+      <w:proofErr w:type="gramStart"/>
+      <w:r>
+        <w:rPr>
+          <w:rFonts w:asciiTheme="majorBidi" w:hAnsiTheme="majorBidi" w:cstheme="majorBidi"/>
+          <w:sz w:val="24"/>
+          <w:szCs w:val="24"/>
+        </w:rPr>
+        <w:t>).</w:t>
+      </w:r>
+      <w:proofErr w:type="spellStart"/>
+      <w:r>
+        <w:rPr>
+          <w:rFonts w:asciiTheme="majorBidi" w:hAnsiTheme="majorBidi" w:cstheme="majorBidi"/>
+          <w:sz w:val="24"/>
+          <w:szCs w:val="24"/>
+        </w:rPr>
+        <w:t>add</w:t>
+      </w:r>
+      <w:proofErr w:type="gramEnd"/>
+      <w:r>
+        <w:rPr>
+          <w:rFonts w:asciiTheme="majorBidi" w:hAnsiTheme="majorBidi" w:cstheme="majorBidi"/>
+          <w:sz w:val="24"/>
+          <w:szCs w:val="24"/>
+        </w:rPr>
+        <w:t>_artist</w:t>
+      </w:r>
+      <w:proofErr w:type="spellEnd"/>
+      <w:r>
+        <w:rPr>
+          <w:rFonts w:asciiTheme="majorBidi" w:hAnsiTheme="majorBidi" w:cstheme="majorBidi"/>
+          <w:sz w:val="24"/>
+          <w:szCs w:val="24"/>
+        </w:rPr>
+        <w:t>(</w:t>
+      </w:r>
       <w:proofErr w:type="spellStart"/>
       <w:r>
         <w:rPr>
@@ -5107,6 +5744,7 @@
         </w:rPr>
       </w:pPr>
       <w:proofErr w:type="spellStart"/>
+      <w:proofErr w:type="gramStart"/>
       <w:r>
         <w:rPr>
           <w:rFonts w:asciiTheme="majorBidi" w:hAnsiTheme="majorBidi" w:cstheme="majorBidi"/>
@@ -5116,6 +5754,7 @@
         <w:t>plt.show</w:t>
       </w:r>
       <w:proofErr w:type="spellEnd"/>
+      <w:proofErr w:type="gramEnd"/>
       <w:r>
         <w:rPr>
           <w:rFonts w:asciiTheme="majorBidi" w:hAnsiTheme="majorBidi" w:cstheme="majorBidi"/>
@@ -5247,6 +5886,7 @@
         </w:rPr>
       </w:pPr>
       <w:proofErr w:type="spellStart"/>
+      <w:proofErr w:type="gramStart"/>
       <w:r>
         <w:rPr>
           <w:rFonts w:asciiTheme="majorBidi" w:hAnsiTheme="majorBidi" w:cstheme="majorBidi"/>
@@ -5256,6 +5896,7 @@
         <w:t>sns.countplot</w:t>
       </w:r>
       <w:proofErr w:type="spellEnd"/>
+      <w:proofErr w:type="gramEnd"/>
       <w:r>
         <w:rPr>
           <w:rFonts w:asciiTheme="majorBidi" w:hAnsiTheme="majorBidi" w:cstheme="majorBidi"/>
@@ -5310,6 +5951,7 @@
         </w:rPr>
       </w:pPr>
       <w:proofErr w:type="spellStart"/>
+      <w:proofErr w:type="gramStart"/>
       <w:r>
         <w:rPr>
           <w:rFonts w:asciiTheme="majorBidi" w:hAnsiTheme="majorBidi" w:cstheme="majorBidi"/>
@@ -5319,6 +5961,7 @@
         <w:t>plt.title</w:t>
       </w:r>
       <w:proofErr w:type="spellEnd"/>
+      <w:proofErr w:type="gramEnd"/>
       <w:r>
         <w:rPr>
           <w:rFonts w:asciiTheme="majorBidi" w:hAnsiTheme="majorBidi" w:cstheme="majorBidi"/>
@@ -5339,6 +5982,7 @@
         </w:rPr>
       </w:pPr>
       <w:proofErr w:type="spellStart"/>
+      <w:proofErr w:type="gramStart"/>
       <w:r>
         <w:rPr>
           <w:rFonts w:asciiTheme="majorBidi" w:hAnsiTheme="majorBidi" w:cstheme="majorBidi"/>
@@ -5348,6 +5992,7 @@
         <w:t>plt.xlabel</w:t>
       </w:r>
       <w:proofErr w:type="spellEnd"/>
+      <w:proofErr w:type="gramEnd"/>
       <w:r>
         <w:rPr>
           <w:rFonts w:asciiTheme="majorBidi" w:hAnsiTheme="majorBidi" w:cstheme="majorBidi"/>
@@ -5368,6 +6013,7 @@
         </w:rPr>
       </w:pPr>
       <w:proofErr w:type="spellStart"/>
+      <w:proofErr w:type="gramStart"/>
       <w:r>
         <w:rPr>
           <w:rFonts w:asciiTheme="majorBidi" w:hAnsiTheme="majorBidi" w:cstheme="majorBidi"/>
@@ -5377,6 +6023,7 @@
         <w:t>plt.ylabel</w:t>
       </w:r>
       <w:proofErr w:type="spellEnd"/>
+      <w:proofErr w:type="gramEnd"/>
       <w:r>
         <w:rPr>
           <w:rFonts w:asciiTheme="majorBidi" w:hAnsiTheme="majorBidi" w:cstheme="majorBidi"/>
@@ -5397,6 +6044,7 @@
         </w:rPr>
       </w:pPr>
       <w:proofErr w:type="spellStart"/>
+      <w:proofErr w:type="gramStart"/>
       <w:r>
         <w:rPr>
           <w:rFonts w:asciiTheme="majorBidi" w:hAnsiTheme="majorBidi" w:cstheme="majorBidi"/>
@@ -5406,6 +6054,7 @@
         <w:t>plt.show</w:t>
       </w:r>
       <w:proofErr w:type="spellEnd"/>
+      <w:proofErr w:type="gramEnd"/>
       <w:r>
         <w:rPr>
           <w:rFonts w:asciiTheme="majorBidi" w:hAnsiTheme="majorBidi" w:cstheme="majorBidi"/>
@@ -5545,25 +6194,7 @@
           <w:sz w:val="24"/>
           <w:szCs w:val="24"/>
         </w:rPr>
-        <w:t xml:space="preserve"> are almost the </w:t>
-      </w:r>
-      <w:proofErr w:type="spellStart"/>
-      <w:r>
-        <w:rPr>
-          <w:rFonts w:asciiTheme="majorBidi" w:hAnsiTheme="majorBidi" w:cstheme="majorBidi"/>
-          <w:sz w:val="24"/>
-          <w:szCs w:val="24"/>
-        </w:rPr>
-        <w:t>the</w:t>
-      </w:r>
-      <w:proofErr w:type="spellEnd"/>
-      <w:r>
-        <w:rPr>
-          <w:rFonts w:asciiTheme="majorBidi" w:hAnsiTheme="majorBidi" w:cstheme="majorBidi"/>
-          <w:sz w:val="24"/>
-          <w:szCs w:val="24"/>
-        </w:rPr>
-        <w:t xml:space="preserve"> same ratio</w:t>
+        <w:t xml:space="preserve"> are almost the same ratio</w:t>
       </w:r>
     </w:p>
     <w:p>
@@ -5610,6 +6241,7 @@
         </w:rPr>
       </w:pPr>
       <w:proofErr w:type="spellStart"/>
+      <w:proofErr w:type="gramStart"/>
       <w:r>
         <w:rPr>
           <w:rFonts w:asciiTheme="majorBidi" w:hAnsiTheme="majorBidi" w:cstheme="majorBidi"/>
@@ -5619,6 +6251,7 @@
         <w:t>sns.countplot</w:t>
       </w:r>
       <w:proofErr w:type="spellEnd"/>
+      <w:proofErr w:type="gramEnd"/>
       <w:r>
         <w:rPr>
           <w:rFonts w:asciiTheme="majorBidi" w:hAnsiTheme="majorBidi" w:cstheme="majorBidi"/>
@@ -5657,6 +6290,7 @@
         </w:rPr>
       </w:pPr>
       <w:proofErr w:type="spellStart"/>
+      <w:proofErr w:type="gramStart"/>
       <w:r>
         <w:rPr>
           <w:rFonts w:asciiTheme="majorBidi" w:hAnsiTheme="majorBidi" w:cstheme="majorBidi"/>
@@ -5666,6 +6300,7 @@
         <w:t>sns.countplot</w:t>
       </w:r>
       <w:proofErr w:type="spellEnd"/>
+      <w:proofErr w:type="gramEnd"/>
       <w:r>
         <w:rPr>
           <w:rFonts w:asciiTheme="majorBidi" w:hAnsiTheme="majorBidi" w:cstheme="majorBidi"/>
@@ -5722,6 +6357,7 @@
         </w:rPr>
       </w:pPr>
       <w:proofErr w:type="spellStart"/>
+      <w:proofErr w:type="gramStart"/>
       <w:r>
         <w:rPr>
           <w:rFonts w:asciiTheme="majorBidi" w:hAnsiTheme="majorBidi" w:cstheme="majorBidi"/>
@@ -5731,6 +6367,7 @@
         <w:t>plt.title</w:t>
       </w:r>
       <w:proofErr w:type="spellEnd"/>
+      <w:proofErr w:type="gramEnd"/>
       <w:r>
         <w:rPr>
           <w:rFonts w:asciiTheme="majorBidi" w:hAnsiTheme="majorBidi" w:cstheme="majorBidi"/>
@@ -5751,6 +6388,7 @@
         </w:rPr>
       </w:pPr>
       <w:proofErr w:type="spellStart"/>
+      <w:proofErr w:type="gramStart"/>
       <w:r>
         <w:rPr>
           <w:rFonts w:asciiTheme="majorBidi" w:hAnsiTheme="majorBidi" w:cstheme="majorBidi"/>
@@ -5760,6 +6398,7 @@
         <w:t>plt.xlabel</w:t>
       </w:r>
       <w:proofErr w:type="spellEnd"/>
+      <w:proofErr w:type="gramEnd"/>
       <w:r>
         <w:rPr>
           <w:rFonts w:asciiTheme="majorBidi" w:hAnsiTheme="majorBidi" w:cstheme="majorBidi"/>
@@ -5780,6 +6419,7 @@
         </w:rPr>
       </w:pPr>
       <w:proofErr w:type="spellStart"/>
+      <w:proofErr w:type="gramStart"/>
       <w:r>
         <w:rPr>
           <w:rFonts w:asciiTheme="majorBidi" w:hAnsiTheme="majorBidi" w:cstheme="majorBidi"/>
@@ -5789,6 +6429,7 @@
         <w:t>plt.ylabel</w:t>
       </w:r>
       <w:proofErr w:type="spellEnd"/>
+      <w:proofErr w:type="gramEnd"/>
       <w:r>
         <w:rPr>
           <w:rFonts w:asciiTheme="majorBidi" w:hAnsiTheme="majorBidi" w:cstheme="majorBidi"/>
@@ -5810,6 +6451,7 @@
         </w:rPr>
       </w:pPr>
       <w:proofErr w:type="spellStart"/>
+      <w:proofErr w:type="gramStart"/>
       <w:r>
         <w:rPr>
           <w:rFonts w:asciiTheme="majorBidi" w:hAnsiTheme="majorBidi" w:cstheme="majorBidi"/>
@@ -5819,6 +6461,7 @@
         <w:t>plt.show</w:t>
       </w:r>
       <w:proofErr w:type="spellEnd"/>
+      <w:proofErr w:type="gramEnd"/>
       <w:r>
         <w:rPr>
           <w:rFonts w:asciiTheme="majorBidi" w:hAnsiTheme="majorBidi" w:cstheme="majorBidi"/>
@@ -6023,10 +6666,60 @@
       <w:r>
         <w:rPr>
           <w:rFonts w:asciiTheme="majorBidi" w:hAnsiTheme="majorBidi" w:cstheme="majorBidi"/>
-          <w:sz w:val="24"/>
-          <w:szCs w:val="24"/>
-        </w:rPr>
-        <w:t xml:space="preserve">it can be noticed that the ratio of senior citizens among the customers is lower, </w:t>
+          <w:b/>
+          <w:bCs/>
+          <w:sz w:val="24"/>
+          <w:szCs w:val="24"/>
+        </w:rPr>
+        <w:t>Insight:</w:t>
+      </w:r>
+      <w:r>
+        <w:rPr>
+          <w:rFonts w:asciiTheme="majorBidi" w:hAnsiTheme="majorBidi" w:cstheme="majorBidi"/>
+          <w:sz w:val="24"/>
+          <w:szCs w:val="24"/>
+        </w:rPr>
+        <w:t xml:space="preserve"> S</w:t>
+      </w:r>
+      <w:r>
+        <w:rPr>
+          <w:rFonts w:asciiTheme="majorBidi" w:hAnsiTheme="majorBidi" w:cstheme="majorBidi"/>
+          <w:sz w:val="24"/>
+          <w:szCs w:val="24"/>
+        </w:rPr>
+        <w:t xml:space="preserve">enior </w:t>
+      </w:r>
+      <w:r>
+        <w:rPr>
+          <w:rFonts w:asciiTheme="majorBidi" w:hAnsiTheme="majorBidi" w:cstheme="majorBidi"/>
+          <w:sz w:val="24"/>
+          <w:szCs w:val="24"/>
+        </w:rPr>
+        <w:t>citizens'</w:t>
+      </w:r>
+      <w:r>
+        <w:rPr>
+          <w:rFonts w:asciiTheme="majorBidi" w:hAnsiTheme="majorBidi" w:cstheme="majorBidi"/>
+          <w:sz w:val="24"/>
+          <w:szCs w:val="24"/>
+        </w:rPr>
+        <w:t xml:space="preserve"> customers </w:t>
+      </w:r>
+      <w:r>
+        <w:rPr>
+          <w:rFonts w:asciiTheme="majorBidi" w:hAnsiTheme="majorBidi" w:cstheme="majorBidi"/>
+          <w:sz w:val="24"/>
+          <w:szCs w:val="24"/>
+        </w:rPr>
+        <w:t>are fewer</w:t>
+      </w:r>
+      <w:r>
+        <w:rPr>
+          <w:rFonts w:asciiTheme="majorBidi" w:hAnsiTheme="majorBidi" w:cstheme="majorBidi"/>
+          <w:sz w:val="24"/>
+          <w:szCs w:val="24"/>
+        </w:rPr>
+        <w:t xml:space="preserve">, </w:t>
       </w:r>
       <w:r>
         <w:rPr>
@@ -6042,7 +6735,23 @@
           <w:sz w:val="24"/>
           <w:szCs w:val="24"/>
         </w:rPr>
-        <w:t>the likelihood of churn is high</w:t>
+        <w:t>the</w:t>
+      </w:r>
+      <w:r>
+        <w:rPr>
+          <w:rFonts w:asciiTheme="majorBidi" w:hAnsiTheme="majorBidi" w:cstheme="majorBidi"/>
+          <w:sz w:val="24"/>
+          <w:szCs w:val="24"/>
+        </w:rPr>
+        <w:t>ir</w:t>
+      </w:r>
+      <w:r>
+        <w:rPr>
+          <w:rFonts w:asciiTheme="majorBidi" w:hAnsiTheme="majorBidi" w:cstheme="majorBidi"/>
+          <w:sz w:val="24"/>
+          <w:szCs w:val="24"/>
+        </w:rPr>
+        <w:t xml:space="preserve"> likelihood of churn is high</w:t>
       </w:r>
       <w:r>
         <w:rPr>
@@ -6058,23 +6767,7 @@
           <w:sz w:val="24"/>
           <w:szCs w:val="24"/>
         </w:rPr>
-        <w:t xml:space="preserve"> for </w:t>
-      </w:r>
-      <w:r>
-        <w:rPr>
-          <w:rFonts w:asciiTheme="majorBidi" w:hAnsiTheme="majorBidi" w:cstheme="majorBidi"/>
-          <w:sz w:val="24"/>
-          <w:szCs w:val="24"/>
-        </w:rPr>
-        <w:t xml:space="preserve">the </w:t>
-      </w:r>
-      <w:r>
-        <w:rPr>
-          <w:rFonts w:asciiTheme="majorBidi" w:hAnsiTheme="majorBidi" w:cstheme="majorBidi"/>
-          <w:sz w:val="24"/>
-          <w:szCs w:val="24"/>
-        </w:rPr>
-        <w:t>senior citizens compared to non-senior citizens</w:t>
+        <w:t xml:space="preserve"> compared to non-senior citizens</w:t>
       </w:r>
       <w:r>
         <w:rPr>
@@ -6129,6 +6822,7 @@
         </w:rPr>
       </w:pPr>
       <w:proofErr w:type="spellStart"/>
+      <w:proofErr w:type="gramStart"/>
       <w:r>
         <w:rPr>
           <w:rFonts w:asciiTheme="majorBidi" w:hAnsiTheme="majorBidi" w:cstheme="majorBidi"/>
@@ -6138,6 +6832,7 @@
         <w:t>plt.boxplot</w:t>
       </w:r>
       <w:proofErr w:type="spellEnd"/>
+      <w:proofErr w:type="gramEnd"/>
       <w:r>
         <w:rPr>
           <w:rFonts w:asciiTheme="majorBidi" w:hAnsiTheme="majorBidi" w:cstheme="majorBidi"/>
@@ -6264,6 +6959,7 @@
         </w:rPr>
       </w:pPr>
       <w:proofErr w:type="spellStart"/>
+      <w:proofErr w:type="gramStart"/>
       <w:r>
         <w:rPr>
           <w:rFonts w:asciiTheme="majorBidi" w:hAnsiTheme="majorBidi" w:cstheme="majorBidi"/>
@@ -6273,6 +6969,7 @@
         <w:t>plt.title</w:t>
       </w:r>
       <w:proofErr w:type="spellEnd"/>
+      <w:proofErr w:type="gramEnd"/>
       <w:r>
         <w:rPr>
           <w:rFonts w:asciiTheme="majorBidi" w:hAnsiTheme="majorBidi" w:cstheme="majorBidi"/>
@@ -6329,6 +7026,7 @@
         </w:rPr>
       </w:pPr>
       <w:proofErr w:type="spellStart"/>
+      <w:proofErr w:type="gramStart"/>
       <w:r>
         <w:rPr>
           <w:rFonts w:asciiTheme="majorBidi" w:hAnsiTheme="majorBidi" w:cstheme="majorBidi"/>
@@ -6338,6 +7036,7 @@
         <w:t>plt.xlabel</w:t>
       </w:r>
       <w:proofErr w:type="spellEnd"/>
+      <w:proofErr w:type="gramEnd"/>
       <w:r>
         <w:rPr>
           <w:rFonts w:asciiTheme="majorBidi" w:hAnsiTheme="majorBidi" w:cstheme="majorBidi"/>
@@ -6369,6 +7068,7 @@
       <w:r>
         <w:rPr>
           <w:rFonts w:asciiTheme="majorBidi" w:hAnsiTheme="majorBidi" w:cstheme="majorBidi"/>
+          <w:noProof/>
           <w:sz w:val="24"/>
           <w:szCs w:val="24"/>
         </w:rPr>
@@ -6543,6 +7243,7 @@
         </w:rPr>
       </w:pPr>
       <w:proofErr w:type="spellStart"/>
+      <w:proofErr w:type="gramStart"/>
       <w:r>
         <w:rPr>
           <w:rFonts w:asciiTheme="majorBidi" w:hAnsiTheme="majorBidi" w:cstheme="majorBidi"/>
@@ -6552,6 +7253,7 @@
         <w:t>plt.hist</w:t>
       </w:r>
       <w:proofErr w:type="spellEnd"/>
+      <w:proofErr w:type="gramEnd"/>
       <w:r>
         <w:rPr>
           <w:rFonts w:asciiTheme="majorBidi" w:hAnsiTheme="majorBidi" w:cstheme="majorBidi"/>
@@ -6590,6 +7292,7 @@
         </w:rPr>
       </w:pPr>
       <w:proofErr w:type="spellStart"/>
+      <w:proofErr w:type="gramStart"/>
       <w:r>
         <w:rPr>
           <w:rFonts w:asciiTheme="majorBidi" w:hAnsiTheme="majorBidi" w:cstheme="majorBidi"/>
@@ -6599,6 +7302,7 @@
         <w:t>plt.title</w:t>
       </w:r>
       <w:proofErr w:type="spellEnd"/>
+      <w:proofErr w:type="gramEnd"/>
       <w:r>
         <w:rPr>
           <w:rFonts w:asciiTheme="majorBidi" w:hAnsiTheme="majorBidi" w:cstheme="majorBidi"/>
@@ -6619,6 +7323,7 @@
         </w:rPr>
       </w:pPr>
       <w:proofErr w:type="spellStart"/>
+      <w:proofErr w:type="gramStart"/>
       <w:r>
         <w:rPr>
           <w:rFonts w:asciiTheme="majorBidi" w:hAnsiTheme="majorBidi" w:cstheme="majorBidi"/>
@@ -6628,6 +7333,7 @@
         <w:t>plt.xlabel</w:t>
       </w:r>
       <w:proofErr w:type="spellEnd"/>
+      <w:proofErr w:type="gramEnd"/>
       <w:r>
         <w:rPr>
           <w:rFonts w:asciiTheme="majorBidi" w:hAnsiTheme="majorBidi" w:cstheme="majorBidi"/>
@@ -6841,6 +7547,7 @@
         </w:rPr>
       </w:pPr>
       <w:proofErr w:type="spellStart"/>
+      <w:proofErr w:type="gramStart"/>
       <w:r>
         <w:rPr>
           <w:rFonts w:asciiTheme="majorBidi" w:hAnsiTheme="majorBidi" w:cstheme="majorBidi"/>
@@ -6850,6 +7557,7 @@
         <w:t>sns.countplot</w:t>
       </w:r>
       <w:proofErr w:type="spellEnd"/>
+      <w:proofErr w:type="gramEnd"/>
       <w:r>
         <w:rPr>
           <w:rFonts w:asciiTheme="majorBidi" w:hAnsiTheme="majorBidi" w:cstheme="majorBidi"/>
@@ -6870,6 +7578,7 @@
         </w:rPr>
       </w:pPr>
       <w:proofErr w:type="spellStart"/>
+      <w:proofErr w:type="gramStart"/>
       <w:r>
         <w:rPr>
           <w:rFonts w:asciiTheme="majorBidi" w:hAnsiTheme="majorBidi" w:cstheme="majorBidi"/>
@@ -6879,6 +7588,7 @@
         <w:t>plt.title</w:t>
       </w:r>
       <w:proofErr w:type="spellEnd"/>
+      <w:proofErr w:type="gramEnd"/>
       <w:r>
         <w:rPr>
           <w:rFonts w:asciiTheme="majorBidi" w:hAnsiTheme="majorBidi" w:cstheme="majorBidi"/>
@@ -6915,6 +7625,7 @@
         </w:rPr>
       </w:pPr>
       <w:proofErr w:type="spellStart"/>
+      <w:proofErr w:type="gramStart"/>
       <w:r>
         <w:rPr>
           <w:rFonts w:asciiTheme="majorBidi" w:hAnsiTheme="majorBidi" w:cstheme="majorBidi"/>
@@ -6924,6 +7635,7 @@
         <w:t>plt.xlabel</w:t>
       </w:r>
       <w:proofErr w:type="spellEnd"/>
+      <w:proofErr w:type="gramEnd"/>
       <w:r>
         <w:rPr>
           <w:rFonts w:asciiTheme="majorBidi" w:hAnsiTheme="majorBidi" w:cstheme="majorBidi"/>
@@ -6944,6 +7656,7 @@
         </w:rPr>
       </w:pPr>
       <w:proofErr w:type="spellStart"/>
+      <w:proofErr w:type="gramStart"/>
       <w:r>
         <w:rPr>
           <w:rFonts w:asciiTheme="majorBidi" w:hAnsiTheme="majorBidi" w:cstheme="majorBidi"/>
@@ -6953,6 +7666,7 @@
         <w:t>plt.ylabel</w:t>
       </w:r>
       <w:proofErr w:type="spellEnd"/>
+      <w:proofErr w:type="gramEnd"/>
       <w:r>
         <w:rPr>
           <w:rFonts w:asciiTheme="majorBidi" w:hAnsiTheme="majorBidi" w:cstheme="majorBidi"/>
@@ -6973,6 +7687,7 @@
         </w:rPr>
       </w:pPr>
       <w:proofErr w:type="spellStart"/>
+      <w:proofErr w:type="gramStart"/>
       <w:r>
         <w:rPr>
           <w:rFonts w:asciiTheme="majorBidi" w:hAnsiTheme="majorBidi" w:cstheme="majorBidi"/>
@@ -6982,6 +7697,7 @@
         <w:t>plt.show</w:t>
       </w:r>
       <w:proofErr w:type="spellEnd"/>
+      <w:proofErr w:type="gramEnd"/>
       <w:r>
         <w:rPr>
           <w:rFonts w:asciiTheme="majorBidi" w:hAnsiTheme="majorBidi" w:cstheme="majorBidi"/>
@@ -7013,6 +7729,7 @@
       <w:r>
         <w:rPr>
           <w:rFonts w:asciiTheme="majorBidi" w:hAnsiTheme="majorBidi" w:cstheme="majorBidi"/>
+          <w:noProof/>
           <w:sz w:val="24"/>
           <w:szCs w:val="24"/>
         </w:rPr>
@@ -7088,7 +7805,15 @@
           <w:sz w:val="24"/>
           <w:szCs w:val="24"/>
         </w:rPr>
-        <w:t>Observing the visualization, it becomes apparent that, despite a lower ratio of customers without partners, they exhibit a higher likelihood of churn compared to customers with partners.</w:t>
+        <w:t>D</w:t>
+      </w:r>
+      <w:r>
+        <w:rPr>
+          <w:rFonts w:asciiTheme="majorBidi" w:hAnsiTheme="majorBidi" w:cstheme="majorBidi"/>
+          <w:sz w:val="24"/>
+          <w:szCs w:val="24"/>
+        </w:rPr>
+        <w:t>espite a lower ratio of customers without partners, they exhibit a higher likelihood of churn compared to customers with partners.</w:t>
       </w:r>
     </w:p>
     <w:p>
@@ -7118,7 +7843,25 @@
           <w:sz w:val="24"/>
           <w:szCs w:val="24"/>
         </w:rPr>
-        <w:t>df["Dependents"].unique()</w:t>
+        <w:t>df["Dependents"</w:t>
+      </w:r>
+      <w:proofErr w:type="gramStart"/>
+      <w:r>
+        <w:rPr>
+          <w:rFonts w:asciiTheme="majorBidi" w:hAnsiTheme="majorBidi" w:cstheme="majorBidi"/>
+          <w:sz w:val="24"/>
+          <w:szCs w:val="24"/>
+        </w:rPr>
+        <w:t>].unique</w:t>
+      </w:r>
+      <w:proofErr w:type="gramEnd"/>
+      <w:r>
+        <w:rPr>
+          <w:rFonts w:asciiTheme="majorBidi" w:hAnsiTheme="majorBidi" w:cstheme="majorBidi"/>
+          <w:sz w:val="24"/>
+          <w:szCs w:val="24"/>
+        </w:rPr>
+        <w:t>()</w:t>
       </w:r>
     </w:p>
     <w:p>
@@ -7196,6 +7939,7 @@
         <w:t xml:space="preserve"> = </w:t>
       </w:r>
       <w:proofErr w:type="spellStart"/>
+      <w:proofErr w:type="gramStart"/>
       <w:r>
         <w:rPr>
           <w:rFonts w:asciiTheme="majorBidi" w:hAnsiTheme="majorBidi" w:cstheme="majorBidi"/>
@@ -7205,6 +7949,7 @@
         <w:t>df.groupby</w:t>
       </w:r>
       <w:proofErr w:type="spellEnd"/>
+      <w:proofErr w:type="gramEnd"/>
       <w:r>
         <w:rPr>
           <w:rFonts w:asciiTheme="majorBidi" w:hAnsiTheme="majorBidi" w:cstheme="majorBidi"/>
@@ -7232,9 +7977,19 @@
           <w:sz w:val="24"/>
           <w:szCs w:val="24"/>
         </w:rPr>
-        <w:t>df_grouped.plot</w:t>
-      </w:r>
-      <w:proofErr w:type="spellEnd"/>
+        <w:t>df_</w:t>
+      </w:r>
+      <w:proofErr w:type="gramStart"/>
+      <w:r>
+        <w:rPr>
+          <w:rFonts w:asciiTheme="majorBidi" w:hAnsiTheme="majorBidi" w:cstheme="majorBidi"/>
+          <w:sz w:val="24"/>
+          <w:szCs w:val="24"/>
+        </w:rPr>
+        <w:t>grouped.plot</w:t>
+      </w:r>
+      <w:proofErr w:type="spellEnd"/>
+      <w:proofErr w:type="gramEnd"/>
       <w:r>
         <w:rPr>
           <w:rFonts w:asciiTheme="majorBidi" w:hAnsiTheme="majorBidi" w:cstheme="majorBidi"/>
@@ -7268,6 +8023,7 @@
         </w:rPr>
       </w:pPr>
       <w:proofErr w:type="spellStart"/>
+      <w:proofErr w:type="gramStart"/>
       <w:r>
         <w:rPr>
           <w:rFonts w:asciiTheme="majorBidi" w:hAnsiTheme="majorBidi" w:cstheme="majorBidi"/>
@@ -7277,6 +8033,7 @@
         <w:t>plt.title</w:t>
       </w:r>
       <w:proofErr w:type="spellEnd"/>
+      <w:proofErr w:type="gramEnd"/>
       <w:r>
         <w:rPr>
           <w:rFonts w:asciiTheme="majorBidi" w:hAnsiTheme="majorBidi" w:cstheme="majorBidi"/>
@@ -7298,6 +8055,7 @@
         </w:rPr>
       </w:pPr>
       <w:proofErr w:type="spellStart"/>
+      <w:proofErr w:type="gramStart"/>
       <w:r>
         <w:rPr>
           <w:rFonts w:asciiTheme="majorBidi" w:hAnsiTheme="majorBidi" w:cstheme="majorBidi"/>
@@ -7307,6 +8065,7 @@
         <w:t>plt.xlabel</w:t>
       </w:r>
       <w:proofErr w:type="spellEnd"/>
+      <w:proofErr w:type="gramEnd"/>
       <w:r>
         <w:rPr>
           <w:rFonts w:asciiTheme="majorBidi" w:hAnsiTheme="majorBidi" w:cstheme="majorBidi"/>
@@ -7328,6 +8087,7 @@
         </w:rPr>
       </w:pPr>
       <w:proofErr w:type="spellStart"/>
+      <w:proofErr w:type="gramStart"/>
       <w:r>
         <w:rPr>
           <w:rFonts w:asciiTheme="majorBidi" w:hAnsiTheme="majorBidi" w:cstheme="majorBidi"/>
@@ -7337,6 +8097,7 @@
         <w:t>plt.ylabel</w:t>
       </w:r>
       <w:proofErr w:type="spellEnd"/>
+      <w:proofErr w:type="gramEnd"/>
       <w:r>
         <w:rPr>
           <w:rFonts w:asciiTheme="majorBidi" w:hAnsiTheme="majorBidi" w:cstheme="majorBidi"/>
@@ -7358,6 +8119,7 @@
         </w:rPr>
       </w:pPr>
       <w:proofErr w:type="spellStart"/>
+      <w:proofErr w:type="gramStart"/>
       <w:r>
         <w:rPr>
           <w:rFonts w:asciiTheme="majorBidi" w:hAnsiTheme="majorBidi" w:cstheme="majorBidi"/>
@@ -7367,6 +8129,7 @@
         <w:t>plt.legend</w:t>
       </w:r>
       <w:proofErr w:type="spellEnd"/>
+      <w:proofErr w:type="gramEnd"/>
       <w:r>
         <w:rPr>
           <w:rFonts w:asciiTheme="majorBidi" w:hAnsiTheme="majorBidi" w:cstheme="majorBidi"/>
@@ -7400,6 +8163,7 @@
       <w:r>
         <w:rPr>
           <w:rFonts w:asciiTheme="majorBidi" w:hAnsiTheme="majorBidi" w:cstheme="majorBidi"/>
+          <w:noProof/>
           <w:sz w:val="24"/>
           <w:szCs w:val="24"/>
         </w:rPr>
@@ -7489,15 +8253,103 @@
           <w:sz w:val="24"/>
           <w:szCs w:val="24"/>
         </w:rPr>
-        <w:t>it's noted that most of our customers don't have dependents, and they also more likely to leave compared to customers with dependents</w:t>
-      </w:r>
-      <w:r>
-        <w:rPr>
-          <w:rFonts w:asciiTheme="majorBidi" w:hAnsiTheme="majorBidi" w:cstheme="majorBidi"/>
-          <w:sz w:val="24"/>
-          <w:szCs w:val="24"/>
-        </w:rPr>
-        <w:t>.</w:t>
+        <w:t>M</w:t>
+      </w:r>
+      <w:r>
+        <w:rPr>
+          <w:rFonts w:asciiTheme="majorBidi" w:hAnsiTheme="majorBidi" w:cstheme="majorBidi"/>
+          <w:sz w:val="24"/>
+          <w:szCs w:val="24"/>
+        </w:rPr>
+        <w:t xml:space="preserve">ost of </w:t>
+      </w:r>
+      <w:r>
+        <w:rPr>
+          <w:rFonts w:asciiTheme="majorBidi" w:hAnsiTheme="majorBidi" w:cstheme="majorBidi"/>
+          <w:sz w:val="24"/>
+          <w:szCs w:val="24"/>
+        </w:rPr>
+        <w:t>the</w:t>
+      </w:r>
+      <w:r>
+        <w:rPr>
+          <w:rFonts w:asciiTheme="majorBidi" w:hAnsiTheme="majorBidi" w:cstheme="majorBidi"/>
+          <w:sz w:val="24"/>
+          <w:szCs w:val="24"/>
+        </w:rPr>
+        <w:t xml:space="preserve"> customers </w:t>
+      </w:r>
+      <w:r>
+        <w:rPr>
+          <w:rFonts w:asciiTheme="majorBidi" w:hAnsiTheme="majorBidi" w:cstheme="majorBidi"/>
+          <w:sz w:val="24"/>
+          <w:szCs w:val="24"/>
+        </w:rPr>
+        <w:t>are</w:t>
+      </w:r>
+      <w:r>
+        <w:rPr>
+          <w:rFonts w:asciiTheme="majorBidi" w:hAnsiTheme="majorBidi" w:cstheme="majorBidi"/>
+          <w:sz w:val="24"/>
+          <w:szCs w:val="24"/>
+        </w:rPr>
+        <w:t xml:space="preserve"> </w:t>
+      </w:r>
+      <w:r>
+        <w:rPr>
+          <w:rFonts w:asciiTheme="majorBidi" w:hAnsiTheme="majorBidi" w:cstheme="majorBidi"/>
+          <w:sz w:val="24"/>
+          <w:szCs w:val="24"/>
+        </w:rPr>
+        <w:t>in</w:t>
+      </w:r>
+      <w:r>
+        <w:rPr>
+          <w:rFonts w:asciiTheme="majorBidi" w:hAnsiTheme="majorBidi" w:cstheme="majorBidi"/>
+          <w:sz w:val="24"/>
+          <w:szCs w:val="24"/>
+        </w:rPr>
+        <w:t xml:space="preserve">dependent, </w:t>
+      </w:r>
+      <w:r>
+        <w:rPr>
+          <w:rFonts w:asciiTheme="majorBidi" w:hAnsiTheme="majorBidi" w:cstheme="majorBidi"/>
+          <w:sz w:val="24"/>
+          <w:szCs w:val="24"/>
+        </w:rPr>
+        <w:t>and are l</w:t>
+      </w:r>
+      <w:r>
+        <w:rPr>
+          <w:rFonts w:asciiTheme="majorBidi" w:hAnsiTheme="majorBidi" w:cstheme="majorBidi"/>
+          <w:sz w:val="24"/>
+          <w:szCs w:val="24"/>
+        </w:rPr>
+        <w:t>ikely to leave compared to</w:t>
+      </w:r>
+      <w:r>
+        <w:rPr>
+          <w:rFonts w:asciiTheme="majorBidi" w:hAnsiTheme="majorBidi" w:cstheme="majorBidi"/>
+          <w:sz w:val="24"/>
+          <w:szCs w:val="24"/>
+        </w:rPr>
+        <w:t xml:space="preserve"> the</w:t>
+      </w:r>
+      <w:r>
+        <w:rPr>
+          <w:rFonts w:asciiTheme="majorBidi" w:hAnsiTheme="majorBidi" w:cstheme="majorBidi"/>
+          <w:sz w:val="24"/>
+          <w:szCs w:val="24"/>
+        </w:rPr>
+        <w:t xml:space="preserve"> dependent</w:t>
+      </w:r>
+      <w:r>
+        <w:rPr>
+          <w:rFonts w:asciiTheme="majorBidi" w:hAnsiTheme="majorBidi" w:cstheme="majorBidi"/>
+          <w:sz w:val="24"/>
+          <w:szCs w:val="24"/>
+        </w:rPr>
+        <w:t xml:space="preserve"> customers.</w:t>
       </w:r>
     </w:p>
     <w:p>
@@ -7533,16 +8385,14 @@
         </w:rPr>
         <w:t xml:space="preserve">Is there a </w:t>
       </w:r>
-      <w:proofErr w:type="spellStart"/>
-      <w:r>
-        <w:rPr>
-          <w:rFonts w:asciiTheme="majorBidi" w:hAnsiTheme="majorBidi" w:cstheme="majorBidi"/>
-          <w:sz w:val="24"/>
-          <w:szCs w:val="24"/>
-        </w:rPr>
-        <w:t>correleation</w:t>
-      </w:r>
-      <w:proofErr w:type="spellEnd"/>
+      <w:r>
+        <w:rPr>
+          <w:rFonts w:asciiTheme="majorBidi" w:hAnsiTheme="majorBidi" w:cstheme="majorBidi"/>
+          <w:sz w:val="24"/>
+          <w:szCs w:val="24"/>
+        </w:rPr>
+        <w:t>correlation</w:t>
+      </w:r>
       <w:r>
         <w:rPr>
           <w:rFonts w:asciiTheme="majorBidi" w:hAnsiTheme="majorBidi" w:cstheme="majorBidi"/>
@@ -7579,7 +8429,25 @@
           <w:sz w:val="24"/>
           <w:szCs w:val="24"/>
         </w:rPr>
-        <w:t>df["tenure"].unique()</w:t>
+        <w:t>df["tenure"</w:t>
+      </w:r>
+      <w:proofErr w:type="gramStart"/>
+      <w:r>
+        <w:rPr>
+          <w:rFonts w:asciiTheme="majorBidi" w:hAnsiTheme="majorBidi" w:cstheme="majorBidi"/>
+          <w:sz w:val="24"/>
+          <w:szCs w:val="24"/>
+        </w:rPr>
+        <w:t>].unique</w:t>
+      </w:r>
+      <w:proofErr w:type="gramEnd"/>
+      <w:r>
+        <w:rPr>
+          <w:rFonts w:asciiTheme="majorBidi" w:hAnsiTheme="majorBidi" w:cstheme="majorBidi"/>
+          <w:sz w:val="24"/>
+          <w:szCs w:val="24"/>
+        </w:rPr>
+        <w:t>()</w:t>
       </w:r>
     </w:p>
     <w:p>
@@ -7603,6 +8471,7 @@
         </w:rPr>
       </w:pPr>
       <w:proofErr w:type="spellStart"/>
+      <w:proofErr w:type="gramStart"/>
       <w:r>
         <w:rPr>
           <w:rFonts w:asciiTheme="majorBidi" w:hAnsiTheme="majorBidi" w:cstheme="majorBidi"/>
@@ -7612,6 +8481,7 @@
         <w:t>sns.boxplot</w:t>
       </w:r>
       <w:proofErr w:type="spellEnd"/>
+      <w:proofErr w:type="gramEnd"/>
       <w:r>
         <w:rPr>
           <w:rFonts w:asciiTheme="majorBidi" w:hAnsiTheme="majorBidi" w:cstheme="majorBidi"/>
@@ -7631,6 +8501,7 @@
         </w:rPr>
       </w:pPr>
       <w:proofErr w:type="spellStart"/>
+      <w:proofErr w:type="gramStart"/>
       <w:r>
         <w:rPr>
           <w:rFonts w:asciiTheme="majorBidi" w:hAnsiTheme="majorBidi" w:cstheme="majorBidi"/>
@@ -7640,6 +8511,7 @@
         <w:t>plt.title</w:t>
       </w:r>
       <w:proofErr w:type="spellEnd"/>
+      <w:proofErr w:type="gramEnd"/>
       <w:r>
         <w:rPr>
           <w:rFonts w:asciiTheme="majorBidi" w:hAnsiTheme="majorBidi" w:cstheme="majorBidi"/>
@@ -7659,6 +8531,7 @@
         </w:rPr>
       </w:pPr>
       <w:proofErr w:type="spellStart"/>
+      <w:proofErr w:type="gramStart"/>
       <w:r>
         <w:rPr>
           <w:rFonts w:asciiTheme="majorBidi" w:hAnsiTheme="majorBidi" w:cstheme="majorBidi"/>
@@ -7668,6 +8541,7 @@
         <w:t>plt.xlabel</w:t>
       </w:r>
       <w:proofErr w:type="spellEnd"/>
+      <w:proofErr w:type="gramEnd"/>
       <w:r>
         <w:rPr>
           <w:rFonts w:asciiTheme="majorBidi" w:hAnsiTheme="majorBidi" w:cstheme="majorBidi"/>
@@ -7687,6 +8561,7 @@
         </w:rPr>
       </w:pPr>
       <w:proofErr w:type="spellStart"/>
+      <w:proofErr w:type="gramStart"/>
       <w:r>
         <w:rPr>
           <w:rFonts w:asciiTheme="majorBidi" w:hAnsiTheme="majorBidi" w:cstheme="majorBidi"/>
@@ -7696,6 +8571,7 @@
         <w:t>plt.ylabel</w:t>
       </w:r>
       <w:proofErr w:type="spellEnd"/>
+      <w:proofErr w:type="gramEnd"/>
       <w:r>
         <w:rPr>
           <w:rFonts w:asciiTheme="majorBidi" w:hAnsiTheme="majorBidi" w:cstheme="majorBidi"/>
@@ -7715,6 +8591,7 @@
         </w:rPr>
       </w:pPr>
       <w:proofErr w:type="spellStart"/>
+      <w:proofErr w:type="gramStart"/>
       <w:r>
         <w:rPr>
           <w:rFonts w:asciiTheme="majorBidi" w:hAnsiTheme="majorBidi" w:cstheme="majorBidi"/>
@@ -7724,6 +8601,7 @@
         <w:t>plt.show</w:t>
       </w:r>
       <w:proofErr w:type="spellEnd"/>
+      <w:proofErr w:type="gramEnd"/>
       <w:r>
         <w:rPr>
           <w:rFonts w:asciiTheme="majorBidi" w:hAnsiTheme="majorBidi" w:cstheme="majorBidi"/>
@@ -7795,6 +8673,7 @@
       <w:r>
         <w:rPr>
           <w:rFonts w:asciiTheme="majorBidi" w:hAnsiTheme="majorBidi" w:cstheme="majorBidi"/>
+          <w:noProof/>
           <w:sz w:val="24"/>
           <w:szCs w:val="24"/>
         </w:rPr>
@@ -7876,15 +8755,25 @@
           <w:sz w:val="24"/>
           <w:szCs w:val="24"/>
         </w:rPr>
-        <w:t>I</w:t>
-      </w:r>
-      <w:r>
-        <w:rPr>
-          <w:rFonts w:asciiTheme="majorBidi" w:hAnsiTheme="majorBidi" w:cstheme="majorBidi"/>
-          <w:sz w:val="24"/>
-          <w:szCs w:val="24"/>
-        </w:rPr>
-        <w:t>t appears that The shorter the duration customers spend with the company</w:t>
+        <w:t xml:space="preserve">It appears that </w:t>
+      </w:r>
+      <w:proofErr w:type="gramStart"/>
+      <w:r>
+        <w:rPr>
+          <w:rFonts w:asciiTheme="majorBidi" w:hAnsiTheme="majorBidi" w:cstheme="majorBidi"/>
+          <w:sz w:val="24"/>
+          <w:szCs w:val="24"/>
+        </w:rPr>
+        <w:t>The</w:t>
+      </w:r>
+      <w:proofErr w:type="gramEnd"/>
+      <w:r>
+        <w:rPr>
+          <w:rFonts w:asciiTheme="majorBidi" w:hAnsiTheme="majorBidi" w:cstheme="majorBidi"/>
+          <w:sz w:val="24"/>
+          <w:szCs w:val="24"/>
+        </w:rPr>
+        <w:t xml:space="preserve"> shorter the duration customers spend with the company</w:t>
       </w:r>
       <w:r>
         <w:rPr>
@@ -7900,15 +8789,7 @@
           <w:sz w:val="24"/>
           <w:szCs w:val="24"/>
         </w:rPr>
-        <w:t>the higher their chances of churning</w:t>
-      </w:r>
-      <w:r>
-        <w:rPr>
-          <w:rFonts w:asciiTheme="majorBidi" w:hAnsiTheme="majorBidi" w:cstheme="majorBidi"/>
-          <w:sz w:val="24"/>
-          <w:szCs w:val="24"/>
-        </w:rPr>
-        <w:t>.</w:t>
+        <w:t>the higher their chances of churning.</w:t>
       </w:r>
     </w:p>
     <w:p>
@@ -7931,15 +8812,7 @@
           <w:sz w:val="24"/>
           <w:szCs w:val="24"/>
         </w:rPr>
-        <w:t>T</w:t>
-      </w:r>
-      <w:r>
-        <w:rPr>
-          <w:rFonts w:asciiTheme="majorBidi" w:hAnsiTheme="majorBidi" w:cstheme="majorBidi"/>
-          <w:sz w:val="24"/>
-          <w:szCs w:val="24"/>
-        </w:rPr>
-        <w:t xml:space="preserve">he average </w:t>
+        <w:t xml:space="preserve">The average </w:t>
       </w:r>
       <w:proofErr w:type="spellStart"/>
       <w:r>
@@ -7957,15 +8830,7 @@
           <w:sz w:val="24"/>
           <w:szCs w:val="24"/>
         </w:rPr>
-        <w:t xml:space="preserve"> rate of churned customers is about 10 years</w:t>
-      </w:r>
-      <w:r>
-        <w:rPr>
-          <w:rFonts w:asciiTheme="majorBidi" w:hAnsiTheme="majorBidi" w:cstheme="majorBidi"/>
-          <w:sz w:val="24"/>
-          <w:szCs w:val="24"/>
-        </w:rPr>
-        <w:t>.</w:t>
+        <w:t xml:space="preserve"> rate of churned customers is about 10 years.</w:t>
       </w:r>
     </w:p>
     <w:p>
@@ -8016,8 +8881,18 @@
           <w:sz w:val="24"/>
           <w:szCs w:val="24"/>
         </w:rPr>
-        <w:t xml:space="preserve"> to phone services</w:t>
-      </w:r>
+        <w:t xml:space="preserve"> to phone </w:t>
+      </w:r>
+      <w:proofErr w:type="gramStart"/>
+      <w:r>
+        <w:rPr>
+          <w:rFonts w:asciiTheme="majorBidi" w:hAnsiTheme="majorBidi" w:cstheme="majorBidi"/>
+          <w:sz w:val="24"/>
+          <w:szCs w:val="24"/>
+        </w:rPr>
+        <w:t>services</w:t>
+      </w:r>
+      <w:proofErr w:type="gramEnd"/>
     </w:p>
     <w:p>
       <w:pPr>
@@ -8062,9 +8937,399 @@
           <w:sz w:val="24"/>
           <w:szCs w:val="24"/>
         </w:rPr>
-        <w:t>value_counts</w:t>
-      </w:r>
-      <w:proofErr w:type="spellEnd"/>
+        <w:t>value_</w:t>
+      </w:r>
+      <w:proofErr w:type="gramStart"/>
+      <w:r>
+        <w:rPr>
+          <w:rFonts w:asciiTheme="majorBidi" w:hAnsiTheme="majorBidi" w:cstheme="majorBidi"/>
+          <w:sz w:val="24"/>
+          <w:szCs w:val="24"/>
+        </w:rPr>
+        <w:t>counts</w:t>
+      </w:r>
+      <w:proofErr w:type="spellEnd"/>
+      <w:r>
+        <w:rPr>
+          <w:rFonts w:asciiTheme="majorBidi" w:hAnsiTheme="majorBidi" w:cstheme="majorBidi"/>
+          <w:sz w:val="24"/>
+          <w:szCs w:val="24"/>
+        </w:rPr>
+        <w:t>(</w:t>
+      </w:r>
+      <w:proofErr w:type="gramEnd"/>
+      <w:r>
+        <w:rPr>
+          <w:rFonts w:asciiTheme="majorBidi" w:hAnsiTheme="majorBidi" w:cstheme="majorBidi"/>
+          <w:sz w:val="24"/>
+          <w:szCs w:val="24"/>
+        </w:rPr>
+        <w:t>)</w:t>
+      </w:r>
+    </w:p>
+    <w:p>
+      <w:pPr>
+        <w:ind w:left="360"/>
+        <w:jc w:val="both"/>
+        <w:rPr>
+          <w:rFonts w:asciiTheme="majorBidi" w:hAnsiTheme="majorBidi" w:cstheme="majorBidi"/>
+          <w:sz w:val="24"/>
+          <w:szCs w:val="24"/>
+        </w:rPr>
+      </w:pPr>
+    </w:p>
+    <w:p>
+      <w:pPr>
+        <w:ind w:left="360"/>
+        <w:jc w:val="both"/>
+        <w:rPr>
+          <w:rFonts w:asciiTheme="majorBidi" w:hAnsiTheme="majorBidi" w:cstheme="majorBidi"/>
+          <w:sz w:val="24"/>
+          <w:szCs w:val="24"/>
+        </w:rPr>
+      </w:pPr>
+      <w:proofErr w:type="spellStart"/>
+      <w:r>
+        <w:rPr>
+          <w:rFonts w:asciiTheme="majorBidi" w:hAnsiTheme="majorBidi" w:cstheme="majorBidi"/>
+          <w:sz w:val="24"/>
+          <w:szCs w:val="24"/>
+        </w:rPr>
+        <w:t>phone_values</w:t>
+      </w:r>
+      <w:proofErr w:type="spellEnd"/>
+      <w:r>
+        <w:rPr>
+          <w:rFonts w:asciiTheme="majorBidi" w:hAnsiTheme="majorBidi" w:cstheme="majorBidi"/>
+          <w:sz w:val="24"/>
+          <w:szCs w:val="24"/>
+        </w:rPr>
+        <w:t xml:space="preserve"> = df["</w:t>
+      </w:r>
+      <w:proofErr w:type="spellStart"/>
+      <w:r>
+        <w:rPr>
+          <w:rFonts w:asciiTheme="majorBidi" w:hAnsiTheme="majorBidi" w:cstheme="majorBidi"/>
+          <w:sz w:val="24"/>
+          <w:szCs w:val="24"/>
+        </w:rPr>
+        <w:t>PhoneService</w:t>
+      </w:r>
+      <w:proofErr w:type="spellEnd"/>
+      <w:r>
+        <w:rPr>
+          <w:rFonts w:asciiTheme="majorBidi" w:hAnsiTheme="majorBidi" w:cstheme="majorBidi"/>
+          <w:sz w:val="24"/>
+          <w:szCs w:val="24"/>
+        </w:rPr>
+        <w:t>"].</w:t>
+      </w:r>
+      <w:proofErr w:type="spellStart"/>
+      <w:r>
+        <w:rPr>
+          <w:rFonts w:asciiTheme="majorBidi" w:hAnsiTheme="majorBidi" w:cstheme="majorBidi"/>
+          <w:sz w:val="24"/>
+          <w:szCs w:val="24"/>
+        </w:rPr>
+        <w:t>value_</w:t>
+      </w:r>
+      <w:proofErr w:type="gramStart"/>
+      <w:r>
+        <w:rPr>
+          <w:rFonts w:asciiTheme="majorBidi" w:hAnsiTheme="majorBidi" w:cstheme="majorBidi"/>
+          <w:sz w:val="24"/>
+          <w:szCs w:val="24"/>
+        </w:rPr>
+        <w:t>counts</w:t>
+      </w:r>
+      <w:proofErr w:type="spellEnd"/>
+      <w:r>
+        <w:rPr>
+          <w:rFonts w:asciiTheme="majorBidi" w:hAnsiTheme="majorBidi" w:cstheme="majorBidi"/>
+          <w:sz w:val="24"/>
+          <w:szCs w:val="24"/>
+        </w:rPr>
+        <w:t>(</w:t>
+      </w:r>
+      <w:proofErr w:type="gramEnd"/>
+      <w:r>
+        <w:rPr>
+          <w:rFonts w:asciiTheme="majorBidi" w:hAnsiTheme="majorBidi" w:cstheme="majorBidi"/>
+          <w:sz w:val="24"/>
+          <w:szCs w:val="24"/>
+        </w:rPr>
+        <w:t>).values</w:t>
+      </w:r>
+    </w:p>
+    <w:p>
+      <w:pPr>
+        <w:ind w:left="360"/>
+        <w:jc w:val="both"/>
+        <w:rPr>
+          <w:rFonts w:asciiTheme="majorBidi" w:hAnsiTheme="majorBidi" w:cstheme="majorBidi"/>
+          <w:sz w:val="24"/>
+          <w:szCs w:val="24"/>
+        </w:rPr>
+      </w:pPr>
+      <w:r>
+        <w:rPr>
+          <w:rFonts w:asciiTheme="majorBidi" w:hAnsiTheme="majorBidi" w:cstheme="majorBidi"/>
+          <w:sz w:val="24"/>
+          <w:szCs w:val="24"/>
+        </w:rPr>
+        <w:t xml:space="preserve">labels = ["With </w:t>
+      </w:r>
+      <w:proofErr w:type="spellStart"/>
+      <w:r>
+        <w:rPr>
+          <w:rFonts w:asciiTheme="majorBidi" w:hAnsiTheme="majorBidi" w:cstheme="majorBidi"/>
+          <w:sz w:val="24"/>
+          <w:szCs w:val="24"/>
+        </w:rPr>
+        <w:t>PhoneServices</w:t>
+      </w:r>
+      <w:proofErr w:type="spellEnd"/>
+      <w:r>
+        <w:rPr>
+          <w:rFonts w:asciiTheme="majorBidi" w:hAnsiTheme="majorBidi" w:cstheme="majorBidi"/>
+          <w:sz w:val="24"/>
+          <w:szCs w:val="24"/>
+        </w:rPr>
+        <w:t xml:space="preserve">", "Without </w:t>
+      </w:r>
+      <w:proofErr w:type="spellStart"/>
+      <w:r>
+        <w:rPr>
+          <w:rFonts w:asciiTheme="majorBidi" w:hAnsiTheme="majorBidi" w:cstheme="majorBidi"/>
+          <w:sz w:val="24"/>
+          <w:szCs w:val="24"/>
+        </w:rPr>
+        <w:t>PhonServices</w:t>
+      </w:r>
+      <w:proofErr w:type="spellEnd"/>
+      <w:r>
+        <w:rPr>
+          <w:rFonts w:asciiTheme="majorBidi" w:hAnsiTheme="majorBidi" w:cstheme="majorBidi"/>
+          <w:sz w:val="24"/>
+          <w:szCs w:val="24"/>
+        </w:rPr>
+        <w:t>"]</w:t>
+      </w:r>
+    </w:p>
+    <w:p>
+      <w:pPr>
+        <w:ind w:left="360"/>
+        <w:jc w:val="both"/>
+        <w:rPr>
+          <w:rFonts w:asciiTheme="majorBidi" w:hAnsiTheme="majorBidi" w:cstheme="majorBidi"/>
+          <w:sz w:val="24"/>
+          <w:szCs w:val="24"/>
+        </w:rPr>
+      </w:pPr>
+      <w:r>
+        <w:rPr>
+          <w:rFonts w:asciiTheme="majorBidi" w:hAnsiTheme="majorBidi" w:cstheme="majorBidi"/>
+          <w:sz w:val="24"/>
+          <w:szCs w:val="24"/>
+        </w:rPr>
+        <w:t>sizes = [6352, 680]</w:t>
+      </w:r>
+    </w:p>
+    <w:p>
+      <w:pPr>
+        <w:ind w:left="360"/>
+        <w:jc w:val="both"/>
+        <w:rPr>
+          <w:rFonts w:asciiTheme="majorBidi" w:hAnsiTheme="majorBidi" w:cstheme="majorBidi"/>
+          <w:sz w:val="24"/>
+          <w:szCs w:val="24"/>
+        </w:rPr>
+      </w:pPr>
+      <w:proofErr w:type="spellStart"/>
+      <w:proofErr w:type="gramStart"/>
+      <w:r>
+        <w:rPr>
+          <w:rFonts w:asciiTheme="majorBidi" w:hAnsiTheme="majorBidi" w:cstheme="majorBidi"/>
+          <w:sz w:val="24"/>
+          <w:szCs w:val="24"/>
+        </w:rPr>
+        <w:t>plt.pie</w:t>
+      </w:r>
+      <w:proofErr w:type="spellEnd"/>
+      <w:r>
+        <w:rPr>
+          <w:rFonts w:asciiTheme="majorBidi" w:hAnsiTheme="majorBidi" w:cstheme="majorBidi"/>
+          <w:sz w:val="24"/>
+          <w:szCs w:val="24"/>
+        </w:rPr>
+        <w:t>(</w:t>
+      </w:r>
+      <w:proofErr w:type="gramEnd"/>
+      <w:r>
+        <w:rPr>
+          <w:rFonts w:asciiTheme="majorBidi" w:hAnsiTheme="majorBidi" w:cstheme="majorBidi"/>
+          <w:sz w:val="24"/>
+          <w:szCs w:val="24"/>
+        </w:rPr>
+        <w:t>sizes, labels= labels, colors = ["blue", "</w:t>
+      </w:r>
+      <w:proofErr w:type="spellStart"/>
+      <w:r>
+        <w:rPr>
+          <w:rFonts w:asciiTheme="majorBidi" w:hAnsiTheme="majorBidi" w:cstheme="majorBidi"/>
+          <w:sz w:val="24"/>
+          <w:szCs w:val="24"/>
+        </w:rPr>
+        <w:t>lightsteelblue</w:t>
+      </w:r>
+      <w:proofErr w:type="spellEnd"/>
+      <w:r>
+        <w:rPr>
+          <w:rFonts w:asciiTheme="majorBidi" w:hAnsiTheme="majorBidi" w:cstheme="majorBidi"/>
+          <w:sz w:val="24"/>
+          <w:szCs w:val="24"/>
+        </w:rPr>
+        <w:t xml:space="preserve">"], </w:t>
+      </w:r>
+      <w:proofErr w:type="spellStart"/>
+      <w:r>
+        <w:rPr>
+          <w:rFonts w:asciiTheme="majorBidi" w:hAnsiTheme="majorBidi" w:cstheme="majorBidi"/>
+          <w:sz w:val="24"/>
+          <w:szCs w:val="24"/>
+        </w:rPr>
+        <w:t>autopct</w:t>
+      </w:r>
+      <w:proofErr w:type="spellEnd"/>
+      <w:r>
+        <w:rPr>
+          <w:rFonts w:asciiTheme="majorBidi" w:hAnsiTheme="majorBidi" w:cstheme="majorBidi"/>
+          <w:sz w:val="24"/>
+          <w:szCs w:val="24"/>
+        </w:rPr>
+        <w:t>="%1.1f%%")</w:t>
+      </w:r>
+    </w:p>
+    <w:p>
+      <w:pPr>
+        <w:ind w:left="360"/>
+        <w:jc w:val="both"/>
+        <w:rPr>
+          <w:rFonts w:asciiTheme="majorBidi" w:hAnsiTheme="majorBidi" w:cstheme="majorBidi"/>
+          <w:sz w:val="24"/>
+          <w:szCs w:val="24"/>
+        </w:rPr>
+      </w:pPr>
+      <w:proofErr w:type="spellStart"/>
+      <w:proofErr w:type="gramStart"/>
+      <w:r>
+        <w:rPr>
+          <w:rFonts w:asciiTheme="majorBidi" w:hAnsiTheme="majorBidi" w:cstheme="majorBidi"/>
+          <w:sz w:val="24"/>
+          <w:szCs w:val="24"/>
+        </w:rPr>
+        <w:t>plt.axis</w:t>
+      </w:r>
+      <w:proofErr w:type="spellEnd"/>
+      <w:proofErr w:type="gramEnd"/>
+      <w:r>
+        <w:rPr>
+          <w:rFonts w:asciiTheme="majorBidi" w:hAnsiTheme="majorBidi" w:cstheme="majorBidi"/>
+          <w:sz w:val="24"/>
+          <w:szCs w:val="24"/>
+        </w:rPr>
+        <w:t>("equal")</w:t>
+      </w:r>
+    </w:p>
+    <w:p>
+      <w:pPr>
+        <w:ind w:left="360"/>
+        <w:jc w:val="both"/>
+        <w:rPr>
+          <w:rFonts w:asciiTheme="majorBidi" w:hAnsiTheme="majorBidi" w:cstheme="majorBidi"/>
+          <w:sz w:val="24"/>
+          <w:szCs w:val="24"/>
+        </w:rPr>
+      </w:pPr>
+      <w:proofErr w:type="spellStart"/>
+      <w:proofErr w:type="gramStart"/>
+      <w:r>
+        <w:rPr>
+          <w:rFonts w:asciiTheme="majorBidi" w:hAnsiTheme="majorBidi" w:cstheme="majorBidi"/>
+          <w:sz w:val="24"/>
+          <w:szCs w:val="24"/>
+        </w:rPr>
+        <w:t>plt.title</w:t>
+      </w:r>
+      <w:proofErr w:type="spellEnd"/>
+      <w:proofErr w:type="gramEnd"/>
+      <w:r>
+        <w:rPr>
+          <w:rFonts w:asciiTheme="majorBidi" w:hAnsiTheme="majorBidi" w:cstheme="majorBidi"/>
+          <w:sz w:val="24"/>
+          <w:szCs w:val="24"/>
+        </w:rPr>
+        <w:t>("</w:t>
+      </w:r>
+      <w:proofErr w:type="spellStart"/>
+      <w:r>
+        <w:rPr>
+          <w:rFonts w:asciiTheme="majorBidi" w:hAnsiTheme="majorBidi" w:cstheme="majorBidi"/>
+          <w:sz w:val="24"/>
+          <w:szCs w:val="24"/>
+        </w:rPr>
+        <w:t>PhoneService</w:t>
+      </w:r>
+      <w:proofErr w:type="spellEnd"/>
+      <w:r>
+        <w:rPr>
+          <w:rFonts w:asciiTheme="majorBidi" w:hAnsiTheme="majorBidi" w:cstheme="majorBidi"/>
+          <w:sz w:val="24"/>
+          <w:szCs w:val="24"/>
+        </w:rPr>
+        <w:t xml:space="preserve"> </w:t>
+      </w:r>
+      <w:proofErr w:type="spellStart"/>
+      <w:r>
+        <w:rPr>
+          <w:rFonts w:asciiTheme="majorBidi" w:hAnsiTheme="majorBidi" w:cstheme="majorBidi"/>
+          <w:sz w:val="24"/>
+          <w:szCs w:val="24"/>
+        </w:rPr>
+        <w:t>precense</w:t>
+      </w:r>
+      <w:proofErr w:type="spellEnd"/>
+      <w:r>
+        <w:rPr>
+          <w:rFonts w:asciiTheme="majorBidi" w:hAnsiTheme="majorBidi" w:cstheme="majorBidi"/>
+          <w:sz w:val="24"/>
+          <w:szCs w:val="24"/>
+        </w:rPr>
+        <w:t xml:space="preserve"> or Absence")</w:t>
+      </w:r>
+    </w:p>
+    <w:p>
+      <w:pPr>
+        <w:ind w:firstLine="360"/>
+        <w:jc w:val="both"/>
+        <w:rPr>
+          <w:rFonts w:asciiTheme="majorBidi" w:hAnsiTheme="majorBidi" w:cstheme="majorBidi"/>
+          <w:sz w:val="24"/>
+          <w:szCs w:val="24"/>
+        </w:rPr>
+      </w:pPr>
+      <w:proofErr w:type="spellStart"/>
+      <w:proofErr w:type="gramStart"/>
+      <w:r>
+        <w:rPr>
+          <w:rFonts w:asciiTheme="majorBidi" w:hAnsiTheme="majorBidi" w:cstheme="majorBidi"/>
+          <w:sz w:val="24"/>
+          <w:szCs w:val="24"/>
+        </w:rPr>
+        <w:t>plt.show</w:t>
+      </w:r>
+      <w:proofErr w:type="spellEnd"/>
+      <w:proofErr w:type="gramEnd"/>
       <w:r>
         <w:rPr>
           <w:rFonts w:asciiTheme="majorBidi" w:hAnsiTheme="majorBidi" w:cstheme="majorBidi"/>
@@ -8076,315 +9341,6 @@
     </w:p>
     <w:p>
       <w:pPr>
-        <w:ind w:left="360"/>
-        <w:jc w:val="both"/>
-        <w:rPr>
-          <w:rFonts w:asciiTheme="majorBidi" w:hAnsiTheme="majorBidi" w:cstheme="majorBidi"/>
-          <w:sz w:val="24"/>
-          <w:szCs w:val="24"/>
-        </w:rPr>
-      </w:pPr>
-    </w:p>
-    <w:p>
-      <w:pPr>
-        <w:ind w:left="360"/>
-        <w:jc w:val="both"/>
-        <w:rPr>
-          <w:rFonts w:asciiTheme="majorBidi" w:hAnsiTheme="majorBidi" w:cstheme="majorBidi"/>
-          <w:sz w:val="24"/>
-          <w:szCs w:val="24"/>
-        </w:rPr>
-      </w:pPr>
-      <w:proofErr w:type="spellStart"/>
-      <w:r>
-        <w:rPr>
-          <w:rFonts w:asciiTheme="majorBidi" w:hAnsiTheme="majorBidi" w:cstheme="majorBidi"/>
-          <w:sz w:val="24"/>
-          <w:szCs w:val="24"/>
-        </w:rPr>
-        <w:t>phone_values</w:t>
-      </w:r>
-      <w:proofErr w:type="spellEnd"/>
-      <w:r>
-        <w:rPr>
-          <w:rFonts w:asciiTheme="majorBidi" w:hAnsiTheme="majorBidi" w:cstheme="majorBidi"/>
-          <w:sz w:val="24"/>
-          <w:szCs w:val="24"/>
-        </w:rPr>
-        <w:t xml:space="preserve"> = df["</w:t>
-      </w:r>
-      <w:proofErr w:type="spellStart"/>
-      <w:r>
-        <w:rPr>
-          <w:rFonts w:asciiTheme="majorBidi" w:hAnsiTheme="majorBidi" w:cstheme="majorBidi"/>
-          <w:sz w:val="24"/>
-          <w:szCs w:val="24"/>
-        </w:rPr>
-        <w:t>PhoneService</w:t>
-      </w:r>
-      <w:proofErr w:type="spellEnd"/>
-      <w:r>
-        <w:rPr>
-          <w:rFonts w:asciiTheme="majorBidi" w:hAnsiTheme="majorBidi" w:cstheme="majorBidi"/>
-          <w:sz w:val="24"/>
-          <w:szCs w:val="24"/>
-        </w:rPr>
-        <w:t>"].</w:t>
-      </w:r>
-      <w:proofErr w:type="spellStart"/>
-      <w:r>
-        <w:rPr>
-          <w:rFonts w:asciiTheme="majorBidi" w:hAnsiTheme="majorBidi" w:cstheme="majorBidi"/>
-          <w:sz w:val="24"/>
-          <w:szCs w:val="24"/>
-        </w:rPr>
-        <w:t>value_counts</w:t>
-      </w:r>
-      <w:proofErr w:type="spellEnd"/>
-      <w:r>
-        <w:rPr>
-          <w:rFonts w:asciiTheme="majorBidi" w:hAnsiTheme="majorBidi" w:cstheme="majorBidi"/>
-          <w:sz w:val="24"/>
-          <w:szCs w:val="24"/>
-        </w:rPr>
-        <w:t>().values</w:t>
-      </w:r>
-    </w:p>
-    <w:p>
-      <w:pPr>
-        <w:ind w:left="360"/>
-        <w:jc w:val="both"/>
-        <w:rPr>
-          <w:rFonts w:asciiTheme="majorBidi" w:hAnsiTheme="majorBidi" w:cstheme="majorBidi"/>
-          <w:sz w:val="24"/>
-          <w:szCs w:val="24"/>
-        </w:rPr>
-      </w:pPr>
-      <w:r>
-        <w:rPr>
-          <w:rFonts w:asciiTheme="majorBidi" w:hAnsiTheme="majorBidi" w:cstheme="majorBidi"/>
-          <w:sz w:val="24"/>
-          <w:szCs w:val="24"/>
-        </w:rPr>
-        <w:t xml:space="preserve">labels = ["With </w:t>
-      </w:r>
-      <w:proofErr w:type="spellStart"/>
-      <w:r>
-        <w:rPr>
-          <w:rFonts w:asciiTheme="majorBidi" w:hAnsiTheme="majorBidi" w:cstheme="majorBidi"/>
-          <w:sz w:val="24"/>
-          <w:szCs w:val="24"/>
-        </w:rPr>
-        <w:t>PhoneServices</w:t>
-      </w:r>
-      <w:proofErr w:type="spellEnd"/>
-      <w:r>
-        <w:rPr>
-          <w:rFonts w:asciiTheme="majorBidi" w:hAnsiTheme="majorBidi" w:cstheme="majorBidi"/>
-          <w:sz w:val="24"/>
-          <w:szCs w:val="24"/>
-        </w:rPr>
-        <w:t xml:space="preserve">", "Without </w:t>
-      </w:r>
-      <w:proofErr w:type="spellStart"/>
-      <w:r>
-        <w:rPr>
-          <w:rFonts w:asciiTheme="majorBidi" w:hAnsiTheme="majorBidi" w:cstheme="majorBidi"/>
-          <w:sz w:val="24"/>
-          <w:szCs w:val="24"/>
-        </w:rPr>
-        <w:t>PhonServices</w:t>
-      </w:r>
-      <w:proofErr w:type="spellEnd"/>
-      <w:r>
-        <w:rPr>
-          <w:rFonts w:asciiTheme="majorBidi" w:hAnsiTheme="majorBidi" w:cstheme="majorBidi"/>
-          <w:sz w:val="24"/>
-          <w:szCs w:val="24"/>
-        </w:rPr>
-        <w:t>"]</w:t>
-      </w:r>
-    </w:p>
-    <w:p>
-      <w:pPr>
-        <w:ind w:left="360"/>
-        <w:jc w:val="both"/>
-        <w:rPr>
-          <w:rFonts w:asciiTheme="majorBidi" w:hAnsiTheme="majorBidi" w:cstheme="majorBidi"/>
-          <w:sz w:val="24"/>
-          <w:szCs w:val="24"/>
-        </w:rPr>
-      </w:pPr>
-      <w:r>
-        <w:rPr>
-          <w:rFonts w:asciiTheme="majorBidi" w:hAnsiTheme="majorBidi" w:cstheme="majorBidi"/>
-          <w:sz w:val="24"/>
-          <w:szCs w:val="24"/>
-        </w:rPr>
-        <w:t>sizes = [6352, 680]</w:t>
-      </w:r>
-    </w:p>
-    <w:p>
-      <w:pPr>
-        <w:ind w:left="360"/>
-        <w:jc w:val="both"/>
-        <w:rPr>
-          <w:rFonts w:asciiTheme="majorBidi" w:hAnsiTheme="majorBidi" w:cstheme="majorBidi"/>
-          <w:sz w:val="24"/>
-          <w:szCs w:val="24"/>
-        </w:rPr>
-      </w:pPr>
-      <w:proofErr w:type="spellStart"/>
-      <w:r>
-        <w:rPr>
-          <w:rFonts w:asciiTheme="majorBidi" w:hAnsiTheme="majorBidi" w:cstheme="majorBidi"/>
-          <w:sz w:val="24"/>
-          <w:szCs w:val="24"/>
-        </w:rPr>
-        <w:t>plt.pie</w:t>
-      </w:r>
-      <w:proofErr w:type="spellEnd"/>
-      <w:r>
-        <w:rPr>
-          <w:rFonts w:asciiTheme="majorBidi" w:hAnsiTheme="majorBidi" w:cstheme="majorBidi"/>
-          <w:sz w:val="24"/>
-          <w:szCs w:val="24"/>
-        </w:rPr>
-        <w:t>(sizes, labels= labels, colors = ["blue", "</w:t>
-      </w:r>
-      <w:proofErr w:type="spellStart"/>
-      <w:r>
-        <w:rPr>
-          <w:rFonts w:asciiTheme="majorBidi" w:hAnsiTheme="majorBidi" w:cstheme="majorBidi"/>
-          <w:sz w:val="24"/>
-          <w:szCs w:val="24"/>
-        </w:rPr>
-        <w:t>lightsteelblue</w:t>
-      </w:r>
-      <w:proofErr w:type="spellEnd"/>
-      <w:r>
-        <w:rPr>
-          <w:rFonts w:asciiTheme="majorBidi" w:hAnsiTheme="majorBidi" w:cstheme="majorBidi"/>
-          <w:sz w:val="24"/>
-          <w:szCs w:val="24"/>
-        </w:rPr>
-        <w:t xml:space="preserve">"], </w:t>
-      </w:r>
-      <w:proofErr w:type="spellStart"/>
-      <w:r>
-        <w:rPr>
-          <w:rFonts w:asciiTheme="majorBidi" w:hAnsiTheme="majorBidi" w:cstheme="majorBidi"/>
-          <w:sz w:val="24"/>
-          <w:szCs w:val="24"/>
-        </w:rPr>
-        <w:t>autopct</w:t>
-      </w:r>
-      <w:proofErr w:type="spellEnd"/>
-      <w:r>
-        <w:rPr>
-          <w:rFonts w:asciiTheme="majorBidi" w:hAnsiTheme="majorBidi" w:cstheme="majorBidi"/>
-          <w:sz w:val="24"/>
-          <w:szCs w:val="24"/>
-        </w:rPr>
-        <w:t>="%1.1f%%")</w:t>
-      </w:r>
-    </w:p>
-    <w:p>
-      <w:pPr>
-        <w:ind w:left="360"/>
-        <w:jc w:val="both"/>
-        <w:rPr>
-          <w:rFonts w:asciiTheme="majorBidi" w:hAnsiTheme="majorBidi" w:cstheme="majorBidi"/>
-          <w:sz w:val="24"/>
-          <w:szCs w:val="24"/>
-        </w:rPr>
-      </w:pPr>
-      <w:proofErr w:type="spellStart"/>
-      <w:r>
-        <w:rPr>
-          <w:rFonts w:asciiTheme="majorBidi" w:hAnsiTheme="majorBidi" w:cstheme="majorBidi"/>
-          <w:sz w:val="24"/>
-          <w:szCs w:val="24"/>
-        </w:rPr>
-        <w:t>plt.axis</w:t>
-      </w:r>
-      <w:proofErr w:type="spellEnd"/>
-      <w:r>
-        <w:rPr>
-          <w:rFonts w:asciiTheme="majorBidi" w:hAnsiTheme="majorBidi" w:cstheme="majorBidi"/>
-          <w:sz w:val="24"/>
-          <w:szCs w:val="24"/>
-        </w:rPr>
-        <w:t>("equal")</w:t>
-      </w:r>
-    </w:p>
-    <w:p>
-      <w:pPr>
-        <w:ind w:left="360"/>
-        <w:jc w:val="both"/>
-        <w:rPr>
-          <w:rFonts w:asciiTheme="majorBidi" w:hAnsiTheme="majorBidi" w:cstheme="majorBidi"/>
-          <w:sz w:val="24"/>
-          <w:szCs w:val="24"/>
-        </w:rPr>
-      </w:pPr>
-      <w:proofErr w:type="spellStart"/>
-      <w:r>
-        <w:rPr>
-          <w:rFonts w:asciiTheme="majorBidi" w:hAnsiTheme="majorBidi" w:cstheme="majorBidi"/>
-          <w:sz w:val="24"/>
-          <w:szCs w:val="24"/>
-        </w:rPr>
-        <w:t>plt.title</w:t>
-      </w:r>
-      <w:proofErr w:type="spellEnd"/>
-      <w:r>
-        <w:rPr>
-          <w:rFonts w:asciiTheme="majorBidi" w:hAnsiTheme="majorBidi" w:cstheme="majorBidi"/>
-          <w:sz w:val="24"/>
-          <w:szCs w:val="24"/>
-        </w:rPr>
-        <w:t>("</w:t>
-      </w:r>
-      <w:proofErr w:type="spellStart"/>
-      <w:r>
-        <w:rPr>
-          <w:rFonts w:asciiTheme="majorBidi" w:hAnsiTheme="majorBidi" w:cstheme="majorBidi"/>
-          <w:sz w:val="24"/>
-          <w:szCs w:val="24"/>
-        </w:rPr>
-        <w:t>PhoneService</w:t>
-      </w:r>
-      <w:proofErr w:type="spellEnd"/>
-      <w:r>
-        <w:rPr>
-          <w:rFonts w:asciiTheme="majorBidi" w:hAnsiTheme="majorBidi" w:cstheme="majorBidi"/>
-          <w:sz w:val="24"/>
-          <w:szCs w:val="24"/>
-        </w:rPr>
-        <w:t xml:space="preserve"> </w:t>
-      </w:r>
-      <w:proofErr w:type="spellStart"/>
-      <w:r>
-        <w:rPr>
-          <w:rFonts w:asciiTheme="majorBidi" w:hAnsiTheme="majorBidi" w:cstheme="majorBidi"/>
-          <w:sz w:val="24"/>
-          <w:szCs w:val="24"/>
-        </w:rPr>
-        <w:t>precense</w:t>
-      </w:r>
-      <w:proofErr w:type="spellEnd"/>
-      <w:r>
-        <w:rPr>
-          <w:rFonts w:asciiTheme="majorBidi" w:hAnsiTheme="majorBidi" w:cstheme="majorBidi"/>
-          <w:sz w:val="24"/>
-          <w:szCs w:val="24"/>
-        </w:rPr>
-        <w:t xml:space="preserve"> or Absence")</w:t>
-      </w:r>
-    </w:p>
-    <w:p>
-      <w:pPr>
         <w:ind w:firstLine="360"/>
         <w:jc w:val="both"/>
         <w:rPr>
@@ -8393,24 +9349,6 @@
           <w:szCs w:val="24"/>
         </w:rPr>
       </w:pPr>
-      <w:proofErr w:type="spellStart"/>
-      <w:r>
-        <w:rPr>
-          <w:rFonts w:asciiTheme="majorBidi" w:hAnsiTheme="majorBidi" w:cstheme="majorBidi"/>
-          <w:sz w:val="24"/>
-          <w:szCs w:val="24"/>
-        </w:rPr>
-        <w:t>plt.show</w:t>
-      </w:r>
-      <w:proofErr w:type="spellEnd"/>
-      <w:r>
-        <w:rPr>
-          <w:rFonts w:asciiTheme="majorBidi" w:hAnsiTheme="majorBidi" w:cstheme="majorBidi"/>
-          <w:sz w:val="24"/>
-          <w:szCs w:val="24"/>
-        </w:rPr>
-        <w:t>()</w:t>
-      </w:r>
     </w:p>
     <w:p>
       <w:pPr>
@@ -8422,20 +9360,10 @@
           <w:szCs w:val="24"/>
         </w:rPr>
       </w:pPr>
-    </w:p>
-    <w:p>
-      <w:pPr>
-        <w:ind w:firstLine="360"/>
-        <w:jc w:val="both"/>
-        <w:rPr>
-          <w:rFonts w:asciiTheme="majorBidi" w:hAnsiTheme="majorBidi" w:cstheme="majorBidi"/>
-          <w:sz w:val="24"/>
-          <w:szCs w:val="24"/>
-        </w:rPr>
-      </w:pPr>
-      <w:r>
-        <w:rPr>
-          <w:rFonts w:asciiTheme="majorBidi" w:hAnsiTheme="majorBidi" w:cstheme="majorBidi"/>
+      <w:r>
+        <w:rPr>
+          <w:rFonts w:asciiTheme="majorBidi" w:hAnsiTheme="majorBidi" w:cstheme="majorBidi"/>
+          <w:noProof/>
           <w:sz w:val="24"/>
           <w:szCs w:val="24"/>
         </w:rPr>
@@ -8714,6 +9642,7 @@
         </w:rPr>
       </w:pPr>
       <w:proofErr w:type="spellStart"/>
+      <w:proofErr w:type="gramStart"/>
       <w:r>
         <w:rPr>
           <w:rFonts w:asciiTheme="majorBidi" w:hAnsiTheme="majorBidi" w:cstheme="majorBidi"/>
@@ -8723,6 +9652,7 @@
         <w:t>sns.countplot</w:t>
       </w:r>
       <w:proofErr w:type="spellEnd"/>
+      <w:proofErr w:type="gramEnd"/>
       <w:r>
         <w:rPr>
           <w:rFonts w:asciiTheme="majorBidi" w:hAnsiTheme="majorBidi" w:cstheme="majorBidi"/>
@@ -8761,6 +9691,7 @@
         </w:rPr>
       </w:pPr>
       <w:proofErr w:type="spellStart"/>
+      <w:proofErr w:type="gramStart"/>
       <w:r>
         <w:rPr>
           <w:rFonts w:asciiTheme="majorBidi" w:hAnsiTheme="majorBidi" w:cstheme="majorBidi"/>
@@ -8770,6 +9701,7 @@
         <w:t>plt.title</w:t>
       </w:r>
       <w:proofErr w:type="spellEnd"/>
+      <w:proofErr w:type="gramEnd"/>
       <w:r>
         <w:rPr>
           <w:rFonts w:asciiTheme="majorBidi" w:hAnsiTheme="majorBidi" w:cstheme="majorBidi"/>
@@ -8790,6 +9722,7 @@
         </w:rPr>
       </w:pPr>
       <w:proofErr w:type="spellStart"/>
+      <w:proofErr w:type="gramStart"/>
       <w:r>
         <w:rPr>
           <w:rFonts w:asciiTheme="majorBidi" w:hAnsiTheme="majorBidi" w:cstheme="majorBidi"/>
@@ -8799,6 +9732,7 @@
         <w:t>plt.xlabel</w:t>
       </w:r>
       <w:proofErr w:type="spellEnd"/>
+      <w:proofErr w:type="gramEnd"/>
       <w:r>
         <w:rPr>
           <w:rFonts w:asciiTheme="majorBidi" w:hAnsiTheme="majorBidi" w:cstheme="majorBidi"/>
@@ -8819,6 +9753,7 @@
         </w:rPr>
       </w:pPr>
       <w:proofErr w:type="spellStart"/>
+      <w:proofErr w:type="gramStart"/>
       <w:r>
         <w:rPr>
           <w:rFonts w:asciiTheme="majorBidi" w:hAnsiTheme="majorBidi" w:cstheme="majorBidi"/>
@@ -8828,6 +9763,7 @@
         <w:t>plt.ylabel</w:t>
       </w:r>
       <w:proofErr w:type="spellEnd"/>
+      <w:proofErr w:type="gramEnd"/>
       <w:r>
         <w:rPr>
           <w:rFonts w:asciiTheme="majorBidi" w:hAnsiTheme="majorBidi" w:cstheme="majorBidi"/>
@@ -8848,6 +9784,7 @@
         </w:rPr>
       </w:pPr>
       <w:proofErr w:type="spellStart"/>
+      <w:proofErr w:type="gramStart"/>
       <w:r>
         <w:rPr>
           <w:rFonts w:asciiTheme="majorBidi" w:hAnsiTheme="majorBidi" w:cstheme="majorBidi"/>
@@ -8857,6 +9794,7 @@
         <w:t>plt.show</w:t>
       </w:r>
       <w:proofErr w:type="spellEnd"/>
+      <w:proofErr w:type="gramEnd"/>
       <w:r>
         <w:rPr>
           <w:rFonts w:asciiTheme="majorBidi" w:hAnsiTheme="majorBidi" w:cstheme="majorBidi"/>
@@ -8892,6 +9830,7 @@
           <w:rFonts w:asciiTheme="majorBidi" w:hAnsiTheme="majorBidi" w:cstheme="majorBidi"/>
           <w:b/>
           <w:bCs/>
+          <w:noProof/>
           <w:sz w:val="24"/>
           <w:szCs w:val="24"/>
         </w:rPr>
@@ -9043,7 +9982,25 @@
           <w:sz w:val="24"/>
           <w:szCs w:val="24"/>
         </w:rPr>
-        <w:t>"].unique()</w:t>
+        <w:t>"</w:t>
+      </w:r>
+      <w:proofErr w:type="gramStart"/>
+      <w:r>
+        <w:rPr>
+          <w:rFonts w:asciiTheme="majorBidi" w:hAnsiTheme="majorBidi" w:cstheme="majorBidi"/>
+          <w:sz w:val="24"/>
+          <w:szCs w:val="24"/>
+        </w:rPr>
+        <w:t>].unique</w:t>
+      </w:r>
+      <w:proofErr w:type="gramEnd"/>
+      <w:r>
+        <w:rPr>
+          <w:rFonts w:asciiTheme="majorBidi" w:hAnsiTheme="majorBidi" w:cstheme="majorBidi"/>
+          <w:sz w:val="24"/>
+          <w:szCs w:val="24"/>
+        </w:rPr>
+        <w:t>()</w:t>
       </w:r>
     </w:p>
     <w:p>
@@ -9086,6 +10043,7 @@
         <w:t xml:space="preserve"> = </w:t>
       </w:r>
       <w:proofErr w:type="spellStart"/>
+      <w:proofErr w:type="gramStart"/>
       <w:r>
         <w:rPr>
           <w:rFonts w:asciiTheme="majorBidi" w:hAnsiTheme="majorBidi" w:cstheme="majorBidi"/>
@@ -9095,6 +10053,7 @@
         <w:t>df.groupby</w:t>
       </w:r>
       <w:proofErr w:type="spellEnd"/>
+      <w:proofErr w:type="gramEnd"/>
       <w:r>
         <w:rPr>
           <w:rFonts w:asciiTheme="majorBidi" w:hAnsiTheme="majorBidi" w:cstheme="majorBidi"/>
@@ -9139,9 +10098,19 @@
           <w:sz w:val="24"/>
           <w:szCs w:val="24"/>
         </w:rPr>
-        <w:t>df_grouped.plot</w:t>
-      </w:r>
-      <w:proofErr w:type="spellEnd"/>
+        <w:t>df_</w:t>
+      </w:r>
+      <w:proofErr w:type="gramStart"/>
+      <w:r>
+        <w:rPr>
+          <w:rFonts w:asciiTheme="majorBidi" w:hAnsiTheme="majorBidi" w:cstheme="majorBidi"/>
+          <w:sz w:val="24"/>
+          <w:szCs w:val="24"/>
+        </w:rPr>
+        <w:t>grouped.plot</w:t>
+      </w:r>
+      <w:proofErr w:type="spellEnd"/>
+      <w:proofErr w:type="gramEnd"/>
       <w:r>
         <w:rPr>
           <w:rFonts w:asciiTheme="majorBidi" w:hAnsiTheme="majorBidi" w:cstheme="majorBidi"/>
@@ -9162,6 +10131,7 @@
         </w:rPr>
       </w:pPr>
       <w:proofErr w:type="spellStart"/>
+      <w:proofErr w:type="gramStart"/>
       <w:r>
         <w:rPr>
           <w:rFonts w:asciiTheme="majorBidi" w:hAnsiTheme="majorBidi" w:cstheme="majorBidi"/>
@@ -9171,6 +10141,7 @@
         <w:t>plt.title</w:t>
       </w:r>
       <w:proofErr w:type="spellEnd"/>
+      <w:proofErr w:type="gramEnd"/>
       <w:r>
         <w:rPr>
           <w:rFonts w:asciiTheme="majorBidi" w:hAnsiTheme="majorBidi" w:cstheme="majorBidi"/>
@@ -9209,6 +10180,7 @@
         </w:rPr>
       </w:pPr>
       <w:proofErr w:type="spellStart"/>
+      <w:proofErr w:type="gramStart"/>
       <w:r>
         <w:rPr>
           <w:rFonts w:asciiTheme="majorBidi" w:hAnsiTheme="majorBidi" w:cstheme="majorBidi"/>
@@ -9218,6 +10190,7 @@
         <w:t>plt.xlabel</w:t>
       </w:r>
       <w:proofErr w:type="spellEnd"/>
+      <w:proofErr w:type="gramEnd"/>
       <w:r>
         <w:rPr>
           <w:rFonts w:asciiTheme="majorBidi" w:hAnsiTheme="majorBidi" w:cstheme="majorBidi"/>
@@ -9256,6 +10229,7 @@
         </w:rPr>
       </w:pPr>
       <w:proofErr w:type="spellStart"/>
+      <w:proofErr w:type="gramStart"/>
       <w:r>
         <w:rPr>
           <w:rFonts w:asciiTheme="majorBidi" w:hAnsiTheme="majorBidi" w:cstheme="majorBidi"/>
@@ -9265,6 +10239,7 @@
         <w:t>plt.ylabel</w:t>
       </w:r>
       <w:proofErr w:type="spellEnd"/>
+      <w:proofErr w:type="gramEnd"/>
       <w:r>
         <w:rPr>
           <w:rFonts w:asciiTheme="majorBidi" w:hAnsiTheme="majorBidi" w:cstheme="majorBidi"/>
@@ -9285,6 +10260,7 @@
         </w:rPr>
       </w:pPr>
       <w:proofErr w:type="spellStart"/>
+      <w:proofErr w:type="gramStart"/>
       <w:r>
         <w:rPr>
           <w:rFonts w:asciiTheme="majorBidi" w:hAnsiTheme="majorBidi" w:cstheme="majorBidi"/>
@@ -9294,6 +10270,7 @@
         <w:t>plt.legend</w:t>
       </w:r>
       <w:proofErr w:type="spellEnd"/>
+      <w:proofErr w:type="gramEnd"/>
       <w:r>
         <w:rPr>
           <w:rFonts w:asciiTheme="majorBidi" w:hAnsiTheme="majorBidi" w:cstheme="majorBidi"/>
@@ -9315,6 +10292,7 @@
       <w:r>
         <w:rPr>
           <w:rFonts w:asciiTheme="majorBidi" w:hAnsiTheme="majorBidi" w:cstheme="majorBidi"/>
+          <w:noProof/>
           <w:sz w:val="24"/>
           <w:szCs w:val="24"/>
         </w:rPr>
@@ -9474,23 +10452,7 @@
           <w:sz w:val="24"/>
           <w:szCs w:val="24"/>
         </w:rPr>
-        <w:t xml:space="preserve">There is no significant </w:t>
-      </w:r>
-      <w:r>
-        <w:rPr>
-          <w:rFonts w:asciiTheme="majorBidi" w:hAnsiTheme="majorBidi" w:cstheme="majorBidi"/>
-          <w:sz w:val="24"/>
-          <w:szCs w:val="24"/>
-        </w:rPr>
-        <w:t>difference</w:t>
-      </w:r>
-      <w:r>
-        <w:rPr>
-          <w:rFonts w:asciiTheme="majorBidi" w:hAnsiTheme="majorBidi" w:cstheme="majorBidi"/>
-          <w:sz w:val="24"/>
-          <w:szCs w:val="24"/>
-        </w:rPr>
-        <w:t xml:space="preserve"> in churning rate between customers with Multiple lines and those without multiple lines.</w:t>
+        <w:t>There is no significant difference in churning rate between customers with Multiple lines and those without multiple lines.</w:t>
       </w:r>
     </w:p>
     <w:p>
@@ -9577,7 +10539,25 @@
           <w:sz w:val="24"/>
           <w:szCs w:val="24"/>
         </w:rPr>
-        <w:t>"].unique()</w:t>
+        <w:t>"</w:t>
+      </w:r>
+      <w:proofErr w:type="gramStart"/>
+      <w:r>
+        <w:rPr>
+          <w:rFonts w:asciiTheme="majorBidi" w:hAnsiTheme="majorBidi" w:cstheme="majorBidi"/>
+          <w:sz w:val="24"/>
+          <w:szCs w:val="24"/>
+        </w:rPr>
+        <w:t>].unique</w:t>
+      </w:r>
+      <w:proofErr w:type="gramEnd"/>
+      <w:r>
+        <w:rPr>
+          <w:rFonts w:asciiTheme="majorBidi" w:hAnsiTheme="majorBidi" w:cstheme="majorBidi"/>
+          <w:sz w:val="24"/>
+          <w:szCs w:val="24"/>
+        </w:rPr>
+        <w:t>()</w:t>
       </w:r>
     </w:p>
     <w:p>
@@ -9623,7 +10603,25 @@
           <w:sz w:val="24"/>
           <w:szCs w:val="24"/>
         </w:rPr>
-        <w:t>"] = df["Churn"].map({"Yes":1, "No": 0})</w:t>
+        <w:t>"] = df["Churn"</w:t>
+      </w:r>
+      <w:proofErr w:type="gramStart"/>
+      <w:r>
+        <w:rPr>
+          <w:rFonts w:asciiTheme="majorBidi" w:hAnsiTheme="majorBidi" w:cstheme="majorBidi"/>
+          <w:sz w:val="24"/>
+          <w:szCs w:val="24"/>
+        </w:rPr>
+        <w:t>].map</w:t>
+      </w:r>
+      <w:proofErr w:type="gramEnd"/>
+      <w:r>
+        <w:rPr>
+          <w:rFonts w:asciiTheme="majorBidi" w:hAnsiTheme="majorBidi" w:cstheme="majorBidi"/>
+          <w:sz w:val="24"/>
+          <w:szCs w:val="24"/>
+        </w:rPr>
+        <w:t>({"Yes":1, "No": 0})</w:t>
       </w:r>
     </w:p>
     <w:p>
@@ -9654,6 +10652,7 @@
         <w:t xml:space="preserve"> = </w:t>
       </w:r>
       <w:proofErr w:type="spellStart"/>
+      <w:proofErr w:type="gramStart"/>
       <w:r>
         <w:rPr>
           <w:rFonts w:asciiTheme="majorBidi" w:hAnsiTheme="majorBidi" w:cstheme="majorBidi"/>
@@ -9663,6 +10662,7 @@
         <w:t>df.groupby</w:t>
       </w:r>
       <w:proofErr w:type="spellEnd"/>
+      <w:proofErr w:type="gramEnd"/>
       <w:r>
         <w:rPr>
           <w:rFonts w:asciiTheme="majorBidi" w:hAnsiTheme="majorBidi" w:cstheme="majorBidi"/>
@@ -9760,7 +10760,25 @@
           <w:sz w:val="24"/>
           <w:szCs w:val="24"/>
         </w:rPr>
-        <w:t>internet_churn.sort_values</w:t>
+        <w:t>internet_</w:t>
+      </w:r>
+      <w:proofErr w:type="gramStart"/>
+      <w:r>
+        <w:rPr>
+          <w:rFonts w:asciiTheme="majorBidi" w:hAnsiTheme="majorBidi" w:cstheme="majorBidi"/>
+          <w:sz w:val="24"/>
+          <w:szCs w:val="24"/>
+        </w:rPr>
+        <w:t>churn.sort</w:t>
+      </w:r>
+      <w:proofErr w:type="gramEnd"/>
+      <w:r>
+        <w:rPr>
+          <w:rFonts w:asciiTheme="majorBidi" w:hAnsiTheme="majorBidi" w:cstheme="majorBidi"/>
+          <w:sz w:val="24"/>
+          <w:szCs w:val="24"/>
+        </w:rPr>
+        <w:t>_values</w:t>
       </w:r>
       <w:proofErr w:type="spellEnd"/>
       <w:r>
@@ -9800,6 +10818,7 @@
         </w:rPr>
       </w:pPr>
       <w:proofErr w:type="spellStart"/>
+      <w:proofErr w:type="gramStart"/>
       <w:r>
         <w:rPr>
           <w:rFonts w:asciiTheme="majorBidi" w:hAnsiTheme="majorBidi" w:cstheme="majorBidi"/>
@@ -9809,6 +10828,7 @@
         <w:t>plt.figure</w:t>
       </w:r>
       <w:proofErr w:type="spellEnd"/>
+      <w:proofErr w:type="gramEnd"/>
       <w:r>
         <w:rPr>
           <w:rFonts w:asciiTheme="majorBidi" w:hAnsiTheme="majorBidi" w:cstheme="majorBidi"/>
@@ -9846,6 +10866,7 @@
         </w:rPr>
       </w:pPr>
       <w:proofErr w:type="spellStart"/>
+      <w:proofErr w:type="gramStart"/>
       <w:r>
         <w:rPr>
           <w:rFonts w:asciiTheme="majorBidi" w:hAnsiTheme="majorBidi" w:cstheme="majorBidi"/>
@@ -9855,6 +10876,7 @@
         <w:t>sns.barplot</w:t>
       </w:r>
       <w:proofErr w:type="spellEnd"/>
+      <w:proofErr w:type="gramEnd"/>
       <w:r>
         <w:rPr>
           <w:rFonts w:asciiTheme="majorBidi" w:hAnsiTheme="majorBidi" w:cstheme="majorBidi"/>
@@ -9946,6 +10968,7 @@
         </w:rPr>
       </w:pPr>
       <w:proofErr w:type="spellStart"/>
+      <w:proofErr w:type="gramStart"/>
       <w:r>
         <w:rPr>
           <w:rFonts w:asciiTheme="majorBidi" w:hAnsiTheme="majorBidi" w:cstheme="majorBidi"/>
@@ -9955,6 +10978,7 @@
         <w:t>plt.xlabel</w:t>
       </w:r>
       <w:proofErr w:type="spellEnd"/>
+      <w:proofErr w:type="gramEnd"/>
       <w:r>
         <w:rPr>
           <w:rFonts w:asciiTheme="majorBidi" w:hAnsiTheme="majorBidi" w:cstheme="majorBidi"/>
@@ -9974,6 +10998,7 @@
         </w:rPr>
       </w:pPr>
       <w:proofErr w:type="spellStart"/>
+      <w:proofErr w:type="gramStart"/>
       <w:r>
         <w:rPr>
           <w:rFonts w:asciiTheme="majorBidi" w:hAnsiTheme="majorBidi" w:cstheme="majorBidi"/>
@@ -9983,6 +11008,7 @@
         <w:t>plt.ylabel</w:t>
       </w:r>
       <w:proofErr w:type="spellEnd"/>
+      <w:proofErr w:type="gramEnd"/>
       <w:r>
         <w:rPr>
           <w:rFonts w:asciiTheme="majorBidi" w:hAnsiTheme="majorBidi" w:cstheme="majorBidi"/>
@@ -10002,6 +11028,7 @@
         </w:rPr>
       </w:pPr>
       <w:proofErr w:type="spellStart"/>
+      <w:proofErr w:type="gramStart"/>
       <w:r>
         <w:rPr>
           <w:rFonts w:asciiTheme="majorBidi" w:hAnsiTheme="majorBidi" w:cstheme="majorBidi"/>
@@ -10011,6 +11038,7 @@
         <w:t>plt.title</w:t>
       </w:r>
       <w:proofErr w:type="spellEnd"/>
+      <w:proofErr w:type="gramEnd"/>
       <w:r>
         <w:rPr>
           <w:rFonts w:asciiTheme="majorBidi" w:hAnsiTheme="majorBidi" w:cstheme="majorBidi"/>
@@ -10032,6 +11060,7 @@
       <w:r>
         <w:rPr>
           <w:rFonts w:asciiTheme="majorBidi" w:hAnsiTheme="majorBidi" w:cstheme="majorBidi"/>
+          <w:noProof/>
           <w:sz w:val="24"/>
           <w:szCs w:val="24"/>
         </w:rPr>
@@ -10199,17 +11228,7 @@
           <w:sz w:val="24"/>
           <w:szCs w:val="24"/>
         </w:rPr>
-        <w:t>Insight</w:t>
-      </w:r>
-      <w:r>
-        <w:rPr>
-          <w:rFonts w:asciiTheme="majorBidi" w:hAnsiTheme="majorBidi" w:cstheme="majorBidi"/>
-          <w:b/>
-          <w:bCs/>
-          <w:sz w:val="24"/>
-          <w:szCs w:val="24"/>
-        </w:rPr>
-        <w:t>:</w:t>
+        <w:t>Insight:</w:t>
       </w:r>
     </w:p>
     <w:p>
@@ -10295,7 +11314,25 @@
           <w:sz w:val="24"/>
           <w:szCs w:val="24"/>
         </w:rPr>
-        <w:t>df["Churn"].unique()</w:t>
+        <w:t>df["Churn"</w:t>
+      </w:r>
+      <w:proofErr w:type="gramStart"/>
+      <w:r>
+        <w:rPr>
+          <w:rFonts w:asciiTheme="majorBidi" w:hAnsiTheme="majorBidi" w:cstheme="majorBidi"/>
+          <w:sz w:val="24"/>
+          <w:szCs w:val="24"/>
+        </w:rPr>
+        <w:t>].unique</w:t>
+      </w:r>
+      <w:proofErr w:type="gramEnd"/>
+      <w:r>
+        <w:rPr>
+          <w:rFonts w:asciiTheme="majorBidi" w:hAnsiTheme="majorBidi" w:cstheme="majorBidi"/>
+          <w:sz w:val="24"/>
+          <w:szCs w:val="24"/>
+        </w:rPr>
+        <w:t>()</w:t>
       </w:r>
     </w:p>
     <w:p>
@@ -10309,6 +11346,7 @@
         </w:rPr>
       </w:pPr>
       <w:proofErr w:type="spellStart"/>
+      <w:proofErr w:type="gramStart"/>
       <w:r>
         <w:rPr>
           <w:rFonts w:asciiTheme="majorBidi" w:hAnsiTheme="majorBidi" w:cstheme="majorBidi"/>
@@ -10318,6 +11356,7 @@
         <w:t>df.columns</w:t>
       </w:r>
       <w:proofErr w:type="spellEnd"/>
+      <w:proofErr w:type="gramEnd"/>
     </w:p>
     <w:p>
       <w:pPr>
@@ -10367,6 +11406,7 @@
         <w:t xml:space="preserve"> = </w:t>
       </w:r>
       <w:proofErr w:type="spellStart"/>
+      <w:proofErr w:type="gramStart"/>
       <w:r>
         <w:rPr>
           <w:rFonts w:asciiTheme="majorBidi" w:hAnsiTheme="majorBidi" w:cstheme="majorBidi"/>
@@ -10376,6 +11416,7 @@
         <w:t>df.groupby</w:t>
       </w:r>
       <w:proofErr w:type="spellEnd"/>
+      <w:proofErr w:type="gramEnd"/>
       <w:r>
         <w:rPr>
           <w:rFonts w:asciiTheme="majorBidi" w:hAnsiTheme="majorBidi" w:cstheme="majorBidi"/>
@@ -10420,9 +11461,19 @@
           <w:sz w:val="24"/>
           <w:szCs w:val="24"/>
         </w:rPr>
-        <w:t>df_grouped.plot</w:t>
-      </w:r>
-      <w:proofErr w:type="spellEnd"/>
+        <w:t>df_</w:t>
+      </w:r>
+      <w:proofErr w:type="gramStart"/>
+      <w:r>
+        <w:rPr>
+          <w:rFonts w:asciiTheme="majorBidi" w:hAnsiTheme="majorBidi" w:cstheme="majorBidi"/>
+          <w:sz w:val="24"/>
+          <w:szCs w:val="24"/>
+        </w:rPr>
+        <w:t>grouped.plot</w:t>
+      </w:r>
+      <w:proofErr w:type="spellEnd"/>
+      <w:proofErr w:type="gramEnd"/>
       <w:r>
         <w:rPr>
           <w:rFonts w:asciiTheme="majorBidi" w:hAnsiTheme="majorBidi" w:cstheme="majorBidi"/>
@@ -10443,6 +11494,7 @@
         </w:rPr>
       </w:pPr>
       <w:proofErr w:type="spellStart"/>
+      <w:proofErr w:type="gramStart"/>
       <w:r>
         <w:rPr>
           <w:rFonts w:asciiTheme="majorBidi" w:hAnsiTheme="majorBidi" w:cstheme="majorBidi"/>
@@ -10452,6 +11504,7 @@
         <w:t>plt.title</w:t>
       </w:r>
       <w:proofErr w:type="spellEnd"/>
+      <w:proofErr w:type="gramEnd"/>
       <w:r>
         <w:rPr>
           <w:rFonts w:asciiTheme="majorBidi" w:hAnsiTheme="majorBidi" w:cstheme="majorBidi"/>
@@ -10490,6 +11543,7 @@
         </w:rPr>
       </w:pPr>
       <w:proofErr w:type="spellStart"/>
+      <w:proofErr w:type="gramStart"/>
       <w:r>
         <w:rPr>
           <w:rFonts w:asciiTheme="majorBidi" w:hAnsiTheme="majorBidi" w:cstheme="majorBidi"/>
@@ -10499,6 +11553,7 @@
         <w:t>plt.xlabel</w:t>
       </w:r>
       <w:proofErr w:type="spellEnd"/>
+      <w:proofErr w:type="gramEnd"/>
       <w:r>
         <w:rPr>
           <w:rFonts w:asciiTheme="majorBidi" w:hAnsiTheme="majorBidi" w:cstheme="majorBidi"/>
@@ -10537,6 +11592,7 @@
         </w:rPr>
       </w:pPr>
       <w:proofErr w:type="spellStart"/>
+      <w:proofErr w:type="gramStart"/>
       <w:r>
         <w:rPr>
           <w:rFonts w:asciiTheme="majorBidi" w:hAnsiTheme="majorBidi" w:cstheme="majorBidi"/>
@@ -10546,6 +11602,7 @@
         <w:t>plt.ylabel</w:t>
       </w:r>
       <w:proofErr w:type="spellEnd"/>
+      <w:proofErr w:type="gramEnd"/>
       <w:r>
         <w:rPr>
           <w:rFonts w:asciiTheme="majorBidi" w:hAnsiTheme="majorBidi" w:cstheme="majorBidi"/>
@@ -10566,6 +11623,7 @@
         </w:rPr>
       </w:pPr>
       <w:proofErr w:type="spellStart"/>
+      <w:proofErr w:type="gramStart"/>
       <w:r>
         <w:rPr>
           <w:rFonts w:asciiTheme="majorBidi" w:hAnsiTheme="majorBidi" w:cstheme="majorBidi"/>
@@ -10575,6 +11633,7 @@
         <w:t>plt.legend</w:t>
       </w:r>
       <w:proofErr w:type="spellEnd"/>
+      <w:proofErr w:type="gramEnd"/>
       <w:r>
         <w:rPr>
           <w:rFonts w:asciiTheme="majorBidi" w:hAnsiTheme="majorBidi" w:cstheme="majorBidi"/>
@@ -10606,6 +11665,7 @@
       <w:r>
         <w:rPr>
           <w:rFonts w:asciiTheme="majorBidi" w:hAnsiTheme="majorBidi" w:cstheme="majorBidi"/>
+          <w:noProof/>
           <w:sz w:val="24"/>
           <w:szCs w:val="24"/>
         </w:rPr>
@@ -10904,35 +11964,83 @@
           <w:sz w:val="24"/>
           <w:szCs w:val="24"/>
         </w:rPr>
-        <w:t>Insight</w:t>
-      </w:r>
-      <w:r>
-        <w:rPr>
-          <w:rFonts w:asciiTheme="majorBidi" w:hAnsiTheme="majorBidi" w:cstheme="majorBidi"/>
-          <w:b/>
-          <w:bCs/>
-          <w:sz w:val="24"/>
-          <w:szCs w:val="24"/>
-        </w:rPr>
-        <w:t>:</w:t>
-      </w:r>
-    </w:p>
-    <w:p>
-      <w:pPr>
-        <w:jc w:val="both"/>
-        <w:rPr>
-          <w:rFonts w:asciiTheme="majorBidi" w:hAnsiTheme="majorBidi" w:cstheme="majorBidi"/>
-          <w:sz w:val="24"/>
-          <w:szCs w:val="24"/>
-        </w:rPr>
-      </w:pPr>
-      <w:r>
-        <w:rPr>
-          <w:rFonts w:asciiTheme="majorBidi" w:hAnsiTheme="majorBidi" w:cstheme="majorBidi"/>
-          <w:sz w:val="24"/>
-          <w:szCs w:val="24"/>
-        </w:rPr>
-        <w:t>The larger ratio of customers don't have Online security service, and it appears that they tend to churn more than the customers with online security.</w:t>
+        <w:t>Insight:</w:t>
+      </w:r>
+    </w:p>
+    <w:p>
+      <w:pPr>
+        <w:jc w:val="both"/>
+        <w:rPr>
+          <w:rFonts w:asciiTheme="majorBidi" w:hAnsiTheme="majorBidi" w:cstheme="majorBidi"/>
+          <w:sz w:val="24"/>
+          <w:szCs w:val="24"/>
+        </w:rPr>
+      </w:pPr>
+      <w:r>
+        <w:rPr>
+          <w:rFonts w:asciiTheme="majorBidi" w:hAnsiTheme="majorBidi" w:cstheme="majorBidi"/>
+          <w:sz w:val="24"/>
+          <w:szCs w:val="24"/>
+        </w:rPr>
+        <w:t xml:space="preserve">The larger ratio of customers </w:t>
+      </w:r>
+      <w:proofErr w:type="gramStart"/>
+      <w:r>
+        <w:rPr>
+          <w:rFonts w:asciiTheme="majorBidi" w:hAnsiTheme="majorBidi" w:cstheme="majorBidi"/>
+          <w:sz w:val="24"/>
+          <w:szCs w:val="24"/>
+        </w:rPr>
+        <w:t>do</w:t>
+      </w:r>
+      <w:proofErr w:type="gramEnd"/>
+      <w:r>
+        <w:rPr>
+          <w:rFonts w:asciiTheme="majorBidi" w:hAnsiTheme="majorBidi" w:cstheme="majorBidi"/>
+          <w:sz w:val="24"/>
+          <w:szCs w:val="24"/>
+        </w:rPr>
+        <w:t xml:space="preserve"> </w:t>
+      </w:r>
+      <w:r>
+        <w:rPr>
+          <w:rFonts w:asciiTheme="majorBidi" w:hAnsiTheme="majorBidi" w:cstheme="majorBidi"/>
+          <w:sz w:val="24"/>
+          <w:szCs w:val="24"/>
+        </w:rPr>
+        <w:t>n</w:t>
+      </w:r>
+      <w:r>
+        <w:rPr>
+          <w:rFonts w:asciiTheme="majorBidi" w:hAnsiTheme="majorBidi" w:cstheme="majorBidi"/>
+          <w:sz w:val="24"/>
+          <w:szCs w:val="24"/>
+        </w:rPr>
+        <w:t>o</w:t>
+      </w:r>
+      <w:r>
+        <w:rPr>
+          <w:rFonts w:asciiTheme="majorBidi" w:hAnsiTheme="majorBidi" w:cstheme="majorBidi"/>
+          <w:sz w:val="24"/>
+          <w:szCs w:val="24"/>
+        </w:rPr>
+        <w:t>t have Online security service</w:t>
+      </w:r>
+      <w:r>
+        <w:rPr>
+          <w:rFonts w:asciiTheme="majorBidi" w:hAnsiTheme="majorBidi" w:cstheme="majorBidi"/>
+          <w:sz w:val="24"/>
+          <w:szCs w:val="24"/>
+        </w:rPr>
+        <w:t>s</w:t>
+      </w:r>
+      <w:r>
+        <w:rPr>
+          <w:rFonts w:asciiTheme="majorBidi" w:hAnsiTheme="majorBidi" w:cstheme="majorBidi"/>
+          <w:sz w:val="24"/>
+          <w:szCs w:val="24"/>
+        </w:rPr>
+        <w:t>, and it appears that they tend to churn more than the customers with online security.</w:t>
       </w:r>
     </w:p>
     <w:p>

</xml_diff>